<commit_message>
Fix : < 4. Write a Program Outline> - Delete Pseudo Code
</commit_message>
<xml_diff>
--- a/development process (1~4).docx
+++ b/development process (1~4).docx
@@ -1,6 +1,6 @@
 
 <file path=word/document.xml><?xml version="1.0" encoding="utf-8"?>
-<w:document xmlns:wpc="http://schemas.microsoft.com/office/word/2010/wordprocessingCanvas" xmlns:cx="http://schemas.microsoft.com/office/drawing/2014/chartex" xmlns:cx1="http://schemas.microsoft.com/office/drawing/2015/9/8/chartex" xmlns:cx2="http://schemas.microsoft.com/office/drawing/2015/10/21/chartex" xmlns:cx3="http://schemas.microsoft.com/office/drawing/2016/5/9/chartex" xmlns:cx4="http://schemas.microsoft.com/office/drawing/2016/5/10/chartex" xmlns:cx5="http://schemas.microsoft.com/office/drawing/2016/5/11/chartex" xmlns:cx6="http://schemas.microsoft.com/office/drawing/2016/5/12/chartex" xmlns:cx7="http://schemas.microsoft.com/office/drawing/2016/5/13/chartex" xmlns:cx8="http://schemas.microsoft.com/office/drawing/2016/5/14/chartex" xmlns:mc="http://schemas.openxmlformats.org/markup-compatibility/2006" xmlns:aink="http://schemas.microsoft.com/office/drawing/2016/ink" xmlns:am3d="http://schemas.microsoft.com/office/drawing/2017/model3d" xmlns:o="urn:schemas-microsoft-com:office:office" xmlns:oel="http://schemas.microsoft.com/office/2019/extlst" xmlns:r="http://schemas.openxmlformats.org/officeDocument/2006/relationships" xmlns:m="http://schemas.openxmlformats.org/officeDocument/2006/math" xmlns:v="urn:schemas-microsoft-com:vml" xmlns:wp14="http://schemas.microsoft.com/office/word/2010/wordprocessingDrawing" xmlns:wp="http://schemas.openxmlformats.org/drawingml/2006/wordprocessingDrawing" xmlns:w10="urn:schemas-microsoft-com:office:word" xmlns:w="http://schemas.openxmlformats.org/wordprocessingml/2006/main" xmlns:w14="http://schemas.microsoft.com/office/word/2010/wordml" xmlns:w15="http://schemas.microsoft.com/office/word/2012/wordml" xmlns:w16cex="http://schemas.microsoft.com/office/word/2018/wordml/cex" xmlns:w16cid="http://schemas.microsoft.com/office/word/2016/wordml/cid" xmlns:w16="http://schemas.microsoft.com/office/word/2018/wordml" xmlns:w16sdtdh="http://schemas.microsoft.com/office/word/2020/wordml/sdtdatahash" xmlns:w16se="http://schemas.microsoft.com/office/word/2015/wordml/symex" xmlns:wpg="http://schemas.microsoft.com/office/word/2010/wordprocessingGroup" xmlns:wpi="http://schemas.microsoft.com/office/word/2010/wordprocessingInk" xmlns:wne="http://schemas.microsoft.com/office/word/2006/wordml" xmlns:wps="http://schemas.microsoft.com/office/word/2010/wordprocessingShape" mc:Ignorable="w14 w15 w16se w16cid w16 w16cex w16sdtdh wp14">
+<w:document xmlns:wpc="http://schemas.microsoft.com/office/word/2010/wordprocessingCanvas" xmlns:mc="http://schemas.openxmlformats.org/markup-compatibility/2006" xmlns:o="urn:schemas-microsoft-com:office:office" xmlns:r="http://schemas.openxmlformats.org/officeDocument/2006/relationships" xmlns:m="http://schemas.openxmlformats.org/officeDocument/2006/math" xmlns:v="urn:schemas-microsoft-com:vml" xmlns:wp14="http://schemas.microsoft.com/office/word/2010/wordprocessingDrawing" xmlns:wp="http://schemas.openxmlformats.org/drawingml/2006/wordprocessingDrawing" xmlns:w10="urn:schemas-microsoft-com:office:word" xmlns:w="http://schemas.openxmlformats.org/wordprocessingml/2006/main" xmlns:w14="http://schemas.microsoft.com/office/word/2010/wordml" xmlns:w15="http://schemas.microsoft.com/office/word/2012/wordml" xmlns:wpg="http://schemas.microsoft.com/office/word/2010/wordprocessingGroup" xmlns:wpi="http://schemas.microsoft.com/office/word/2010/wordprocessingInk" xmlns:wne="http://schemas.microsoft.com/office/word/2006/wordml" xmlns:wps="http://schemas.microsoft.com/office/word/2010/wordprocessingShape">
   <w:body>
     <w:p>
       <w:r>
@@ -1071,7 +1071,7 @@
         <mc:AlternateContent>
           <mc:Choice Requires="wps">
             <w:drawing>
-              <wp:anchor distT="0" distB="0" distL="114300" distR="114300" simplePos="0" relativeHeight="251671552" behindDoc="0" locked="0" layoutInCell="1" hidden="0" allowOverlap="1" wp14:anchorId="12699A55" wp14:editId="785258FC">
+              <wp:anchor distT="0" distB="0" distL="114300" distR="114300" behindDoc="0" locked="0" layoutInCell="1" simplePos="0" relativeHeight="251671552" allowOverlap="1" hidden="0">
                 <wp:simplePos x="0" y="0"/>
                 <wp:positionH relativeFrom="column">
                   <wp:posOffset>3510276</wp:posOffset>
@@ -1082,7 +1082,7 @@
                 <wp:extent cx="320039" cy="152400"/>
                 <wp:effectExtent l="6350" t="6350" r="6350" b="6350"/>
                 <wp:wrapNone/>
-                <wp:docPr id="1037" name="shape1037"/>
+                <wp:docPr id="1025" name="shape1025" hidden="0"/>
                 <wp:cNvGraphicFramePr>
                   <a:graphicFrameLocks xmlns:a="http://schemas.openxmlformats.org/drawingml/2006/main"/>
                 </wp:cNvGraphicFramePr>
@@ -1098,7 +1098,7 @@
                           <a:ext cx="320039" cy="152400"/>
                         </a:xfrm>
                         <a:prstGeom prst="rightArrow">
-                          <a:avLst>
+                          <a:avLst xmlns="http://schemas.openxmlformats.org/drawingml/2006/main">
                             <a:gd name="adj1" fmla="val 50000"/>
                             <a:gd name="adj2" fmla="val 50000"/>
                           </a:avLst>
@@ -1142,7 +1142,7 @@
                   <v:f eqn="sum width 0 @5"/>
                 </v:formulas>
               </v:shapetype>
-              <v:shape id="1037" type="#_x0000_t13" o:spt="13" style="position:absolute;margin-left:276.4pt;margin-top:17.3462pt;width:25.2pt;height:12pt;mso-position-horizontal-relative:column;mso-position-vertical-relative:line;v-text-anchor:middle;mso-wrap-style:square;z-index:251671552" coordsize="21600, 21600" o:allowincell="t" fillcolor="#6182d6" strokecolor="#475e9c" strokeweight="1pt" adj="16457,5400"/>
+              <v:shape id="1025" type="#_x0000_t13" o:spt="13" style="position:absolute;margin-left:276.4pt;margin-top:17.3462pt;width:25.1999pt;height:12pt;mso-position-horizontal-relative:column;mso-position-vertical-relative:line;v-text-anchor:middle;mso-wrap-style:square;z-index:251671552" coordsize="21600, 21600" o:allowincell="t" fillcolor="#6182d6" strokecolor="#475e9c" strokeweight="1pt" adj="16457,5400"/>
             </w:pict>
           </mc:Fallback>
         </mc:AlternateContent>
@@ -1155,7 +1155,7 @@
         <mc:AlternateContent>
           <mc:Choice Requires="wps">
             <w:drawing>
-              <wp:anchor distT="0" distB="0" distL="114300" distR="114300" simplePos="0" relativeHeight="251670528" behindDoc="0" locked="0" layoutInCell="1" hidden="0" allowOverlap="1" wp14:anchorId="0A2CBEE6" wp14:editId="71A44110">
+              <wp:anchor distT="0" distB="0" distL="114300" distR="114300" behindDoc="0" locked="0" layoutInCell="1" simplePos="0" relativeHeight="251670528" allowOverlap="1" hidden="0">
                 <wp:simplePos x="0" y="0"/>
                 <wp:positionH relativeFrom="column">
                   <wp:posOffset>1705607</wp:posOffset>
@@ -1166,7 +1166,7 @@
                 <wp:extent cx="320039" cy="152400"/>
                 <wp:effectExtent l="6350" t="6350" r="6350" b="6350"/>
                 <wp:wrapNone/>
-                <wp:docPr id="1036" name="shape1036"/>
+                <wp:docPr id="1026" name="shape1026" hidden="0"/>
                 <wp:cNvGraphicFramePr>
                   <a:graphicFrameLocks xmlns:a="http://schemas.openxmlformats.org/drawingml/2006/main"/>
                 </wp:cNvGraphicFramePr>
@@ -1182,7 +1182,7 @@
                           <a:ext cx="320039" cy="152400"/>
                         </a:xfrm>
                         <a:prstGeom prst="rightArrow">
-                          <a:avLst>
+                          <a:avLst xmlns="http://schemas.openxmlformats.org/drawingml/2006/main">
                             <a:gd name="adj1" fmla="val 50000"/>
                             <a:gd name="adj2" fmla="val 50000"/>
                           </a:avLst>
@@ -1226,7 +1226,7 @@
                   <v:f eqn="sum width 0 @5"/>
                 </v:formulas>
               </v:shapetype>
-              <v:shape id="1036" type="#_x0000_t13" o:spt="13" style="position:absolute;margin-left:134.3pt;margin-top:15.6462pt;width:25.2pt;height:12pt;mso-position-horizontal-relative:column;mso-position-vertical-relative:line;v-text-anchor:middle;mso-wrap-style:square;z-index:251670528" coordsize="21600, 21600" o:allowincell="t" fillcolor="#6182d6" strokecolor="#475e9c" strokeweight="1pt" adj="16457,5400"/>
+              <v:shape id="1026" type="#_x0000_t13" o:spt="13" style="position:absolute;margin-left:134.3pt;margin-top:15.6462pt;width:25.1999pt;height:12pt;mso-position-horizontal-relative:column;mso-position-vertical-relative:line;v-text-anchor:middle;mso-wrap-style:square;z-index:251670528" coordsize="21600, 21600" o:allowincell="t" fillcolor="#6182d6" strokecolor="#475e9c" strokeweight="1pt" adj="16457,5400"/>
             </w:pict>
           </mc:Fallback>
         </mc:AlternateContent>
@@ -1239,7 +1239,7 @@
         <mc:AlternateContent>
           <mc:Choice Requires="wps">
             <w:drawing>
-              <wp:anchor distT="0" distB="0" distL="114300" distR="114300" simplePos="0" relativeHeight="251668480" behindDoc="0" locked="0" layoutInCell="1" hidden="0" allowOverlap="1" wp14:anchorId="4560F5E7" wp14:editId="33C678C2">
+              <wp:anchor distT="0" distB="0" distL="114300" distR="114300" behindDoc="0" locked="0" layoutInCell="1" simplePos="0" relativeHeight="251668480" allowOverlap="1" hidden="0">
                 <wp:simplePos x="0" y="0"/>
                 <wp:positionH relativeFrom="column">
                   <wp:posOffset>2199637</wp:posOffset>
@@ -1250,7 +1250,7 @@
                 <wp:extent cx="1173478" cy="525779"/>
                 <wp:effectExtent l="6350" t="6350" r="6350" b="6350"/>
                 <wp:wrapNone/>
-                <wp:docPr id="1034" name="shape1034"/>
+                <wp:docPr id="1027" name="shape1027" hidden="0"/>
                 <wp:cNvGraphicFramePr>
                   <a:graphicFrameLocks xmlns:a="http://schemas.openxmlformats.org/drawingml/2006/main"/>
                 </wp:cNvGraphicFramePr>
@@ -1308,7 +1308,7 @@
           </mc:Choice>
           <mc:Fallback>
             <w:pict>
-              <v:rect id="1034" style="position:absolute;margin-left:173.2pt;margin-top:2.00625pt;width:92.3999pt;height:41.4pt;mso-position-horizontal-relative:column;mso-position-vertical-relative:line;v-text-anchor:middle;mso-wrap-style:square;z-index:251668480" o:allowincell="t" fillcolor="#6182d6" strokecolor="#475e9c" strokeweight="1pt">
+              <v:rect id="1027" style="position:absolute;margin-left:173.2pt;margin-top:2.00622pt;width:92.3998pt;height:41.3999pt;mso-position-horizontal-relative:column;mso-position-vertical-relative:line;v-text-anchor:middle;mso-wrap-style:square;z-index:251668480" o:allowincell="t" fillcolor="#6182d6" strokecolor="#475e9c" strokeweight="1pt">
                 <v:textbox inset="2.5mm,1.3mm,2.5mm,1.3mm">
                   <w:txbxContent>
                     <w:p>
@@ -1316,10 +1316,6 @@
                         <w:jc w:val="center"/>
                       </w:pPr>
                       <w:r>
-                        <w:rPr>
-                          <w:lang w:eastAsia="ko-KR"/>
-                          <w:rtl w:val="off"/>
-                        </w:rPr>
                         <w:t>29 | node3</w:t>
                       </w:r>
                     </w:p>
@@ -1338,7 +1334,7 @@
         <mc:AlternateContent>
           <mc:Choice Requires="wps">
             <w:drawing>
-              <wp:anchor distT="0" distB="0" distL="114300" distR="114300" simplePos="0" relativeHeight="251669504" behindDoc="0" locked="0" layoutInCell="1" hidden="0" allowOverlap="1" wp14:anchorId="60137C26" wp14:editId="668E9731">
+              <wp:anchor distT="0" distB="0" distL="114300" distR="114300" behindDoc="0" locked="0" layoutInCell="1" simplePos="0" relativeHeight="251669504" allowOverlap="1" hidden="0">
                 <wp:simplePos x="0" y="0"/>
                 <wp:positionH relativeFrom="column">
                   <wp:posOffset>4072885</wp:posOffset>
@@ -1349,7 +1345,7 @@
                 <wp:extent cx="1173478" cy="525779"/>
                 <wp:effectExtent l="6350" t="6350" r="6350" b="6350"/>
                 <wp:wrapNone/>
-                <wp:docPr id="1035" name="shape1035"/>
+                <wp:docPr id="1028" name="shape1028" hidden="0"/>
                 <wp:cNvGraphicFramePr>
                   <a:graphicFrameLocks xmlns:a="http://schemas.openxmlformats.org/drawingml/2006/main"/>
                 </wp:cNvGraphicFramePr>
@@ -1407,7 +1403,7 @@
           </mc:Choice>
           <mc:Fallback>
             <w:pict>
-              <v:rect id="1035" style="position:absolute;margin-left:320.7pt;margin-top:2.50625pt;width:92.3999pt;height:41.4pt;mso-position-horizontal-relative:column;mso-position-vertical-relative:line;v-text-anchor:middle;mso-wrap-style:square;z-index:251669504" o:allowincell="t" fillcolor="#6182d6" strokecolor="#475e9c" strokeweight="1pt">
+              <v:rect id="1028" style="position:absolute;margin-left:320.7pt;margin-top:2.50622pt;width:92.3998pt;height:41.3999pt;mso-position-horizontal-relative:column;mso-position-vertical-relative:line;v-text-anchor:middle;mso-wrap-style:square;z-index:251669504" o:allowincell="t" fillcolor="#6182d6" strokecolor="#475e9c" strokeweight="1pt">
                 <v:textbox inset="2.5mm,1.3mm,2.5mm,1.3mm">
                   <w:txbxContent>
                     <w:p>
@@ -1415,10 +1411,6 @@
                         <w:jc w:val="center"/>
                       </w:pPr>
                       <w:r>
-                        <w:rPr>
-                          <w:lang w:eastAsia="ko-KR"/>
-                          <w:rtl w:val="off"/>
-                        </w:rPr>
                         <w:t>31 | NULL</w:t>
                       </w:r>
                     </w:p>
@@ -1437,7 +1429,7 @@
         <mc:AlternateContent>
           <mc:Choice Requires="wps">
             <w:drawing>
-              <wp:anchor distT="0" distB="0" distL="114300" distR="114300" simplePos="0" relativeHeight="251667456" behindDoc="0" locked="0" layoutInCell="1" hidden="0" allowOverlap="1" wp14:anchorId="074B2765" wp14:editId="6932F314">
+              <wp:anchor distT="0" distB="0" distL="114300" distR="114300" behindDoc="0" locked="0" layoutInCell="1" simplePos="0" relativeHeight="251667456" allowOverlap="1" hidden="0">
                 <wp:simplePos x="0" y="0"/>
                 <wp:positionH relativeFrom="column">
                   <wp:posOffset>234948</wp:posOffset>
@@ -1448,7 +1440,7 @@
                 <wp:extent cx="1173478" cy="525779"/>
                 <wp:effectExtent l="6350" t="6350" r="6350" b="6350"/>
                 <wp:wrapNone/>
-                <wp:docPr id="1033" name="shape1033"/>
+                <wp:docPr id="1029" name="shape1029" hidden="0"/>
                 <wp:cNvGraphicFramePr>
                   <a:graphicFrameLocks xmlns:a="http://schemas.openxmlformats.org/drawingml/2006/main"/>
                 </wp:cNvGraphicFramePr>
@@ -1506,7 +1498,7 @@
           </mc:Choice>
           <mc:Fallback>
             <w:pict>
-              <v:rect id="1033" style="position:absolute;margin-left:18.4999pt;margin-top:1.84624pt;width:92.3999pt;height:41.4pt;mso-position-horizontal-relative:column;mso-position-vertical-relative:line;v-text-anchor:middle;mso-wrap-style:square;z-index:251667456" o:allowincell="t" fillcolor="#6182d6" strokecolor="#475e9c" strokeweight="1pt">
+              <v:rect id="1029" style="position:absolute;margin-left:18.4998pt;margin-top:1.84622pt;width:92.3998pt;height:41.3999pt;mso-position-horizontal-relative:column;mso-position-vertical-relative:line;v-text-anchor:middle;mso-wrap-style:square;z-index:251667456" o:allowincell="t" fillcolor="#6182d6" strokecolor="#475e9c" strokeweight="1pt">
                 <v:textbox inset="2.5mm,1.3mm,2.5mm,1.3mm">
                   <w:txbxContent>
                     <w:p>
@@ -1514,10 +1506,6 @@
                         <w:jc w:val="center"/>
                       </w:pPr>
                       <w:r>
-                        <w:rPr>
-                          <w:lang w:eastAsia="ko-KR"/>
-                          <w:rtl w:val="off"/>
-                        </w:rPr>
                         <w:t xml:space="preserve">26 | node2              </w:t>
                       </w:r>
                     </w:p>
@@ -1533,6 +1521,11 @@
           <w:rFonts w:hint="eastAsia"/>
         </w:rPr>
         <w:tab/>
+      </w:r>
+      <w:r>
+        <w:rPr>
+          <w:rFonts w:hint="eastAsia"/>
+        </w:rPr>
         <w:t>asfsafssafsadfsa node1                         node2                        node3</w:t>
       </w:r>
     </w:p>
@@ -1554,7 +1547,7 @@
           <w:rFonts w:ascii="-apple-system" w:eastAsia="-apple-system" w:hAnsi="-apple-system" w:cs="-apple-system"/>
           <w:sz w:val="22"/>
           <w:szCs w:val="24"/>
-          <w:u w:val="single"/>
+          <w:u w:val="single" w:color="auto"/>
         </w:rPr>
       </w:pPr>
       <w:r>
@@ -1562,7 +1555,7 @@
           <w:rFonts w:ascii="-apple-system" w:eastAsia="-apple-system" w:hAnsi="-apple-system" w:cs="-apple-system"/>
           <w:sz w:val="22"/>
           <w:szCs w:val="24"/>
-          <w:u w:val="single"/>
+          <w:u w:val="single" w:color="auto"/>
         </w:rPr>
         <w:t>- Sort by age</w:t>
       </w:r>
@@ -1579,7 +1572,7 @@
           <w:rFonts w:ascii="-apple-system" w:eastAsia="-apple-system" w:hAnsi="-apple-system" w:cs="-apple-system"/>
           <w:sz w:val="22"/>
           <w:szCs w:val="24"/>
-          <w:u w:val="single"/>
+          <w:u w:val="single" w:color="auto"/>
         </w:rPr>
         <w:t>- Connecting nodes &amp; linked lists</w:t>
       </w:r>
@@ -1598,7 +1591,7 @@
           <w:rFonts w:ascii="-apple-system" w:eastAsia="-apple-system" w:hAnsi="-apple-system" w:cs="-apple-system"/>
           <w:sz w:val="22"/>
           <w:szCs w:val="24"/>
-          <w:u w:val="single"/>
+          <w:u w:val="single" w:color="auto"/>
         </w:rPr>
       </w:pPr>
       <w:r>
@@ -1606,7 +1599,7 @@
           <w:rFonts w:ascii="-apple-system" w:eastAsia="-apple-system" w:hAnsi="-apple-system" w:cs="-apple-system"/>
           <w:sz w:val="22"/>
           <w:szCs w:val="24"/>
-          <w:u w:val="single"/>
+          <w:u w:val="single" w:color="auto"/>
         </w:rPr>
         <w:t>- Output specific information only</w:t>
       </w:r>
@@ -1617,7 +1610,7 @@
           <w:rFonts w:ascii="-apple-system" w:eastAsia="-apple-system" w:hAnsi="-apple-system" w:cs="-apple-system"/>
           <w:sz w:val="22"/>
           <w:szCs w:val="24"/>
-          <w:u w:val="single"/>
+          <w:u w:val="single" w:color="auto"/>
         </w:rPr>
       </w:pPr>
       <w:r>
@@ -1625,7 +1618,7 @@
           <w:rFonts w:ascii="-apple-system" w:eastAsia="-apple-system" w:hAnsi="-apple-system" w:cs="-apple-system"/>
           <w:sz w:val="22"/>
           <w:szCs w:val="24"/>
-          <w:u w:val="single"/>
+          <w:u w:val="single" w:color="auto"/>
         </w:rPr>
         <w:t>- Insert additional people</w:t>
       </w:r>
@@ -1636,7 +1629,7 @@
           <w:rFonts w:ascii="-apple-system" w:eastAsia="-apple-system" w:hAnsi="-apple-system" w:cs="-apple-system"/>
           <w:sz w:val="22"/>
           <w:szCs w:val="24"/>
-          <w:u w:val="single"/>
+          <w:u w:val="single" w:color="auto"/>
         </w:rPr>
         <w:t>- Delete Information &amp; Unmemory</w:t>
       </w:r>
@@ -1656,7 +1649,6 @@
           <w:sz w:val="24"/>
           <w:szCs w:val="26"/>
         </w:rPr>
-        <w:lastRenderedPageBreak/>
         <w:t>&lt; 2. Outline a solution &gt;</w:t>
       </w:r>
     </w:p>
@@ -1714,6 +1706,13 @@
           <w:szCs w:val="26"/>
         </w:rPr>
         <w:tab/>
+      </w:r>
+      <w:r>
+        <w:rPr>
+          <w:rFonts w:hint="eastAsia"/>
+          <w:sz w:val="24"/>
+          <w:szCs w:val="26"/>
+        </w:rPr>
         <w:t>Sort the struct Data by age</w:t>
       </w:r>
     </w:p>
@@ -1771,6 +1770,13 @@
           <w:szCs w:val="26"/>
         </w:rPr>
         <w:tab/>
+      </w:r>
+      <w:r>
+        <w:rPr>
+          <w:rFonts w:hint="eastAsia"/>
+          <w:sz w:val="24"/>
+          <w:szCs w:val="26"/>
+        </w:rPr>
         <w:t>Linking the Data to Node</w:t>
       </w:r>
     </w:p>
@@ -1838,6 +1844,13 @@
           <w:szCs w:val="26"/>
         </w:rPr>
         <w:tab/>
+      </w:r>
+      <w:r>
+        <w:rPr>
+          <w:rFonts w:ascii="-apple-system" w:eastAsia="-apple-system" w:hAnsi="-apple-system" w:cs="-apple-system" w:hint="eastAsia"/>
+          <w:sz w:val="24"/>
+          <w:szCs w:val="26"/>
+        </w:rPr>
         <w:t>if find information</w:t>
       </w:r>
     </w:p>
@@ -1864,6 +1877,13 @@
           <w:szCs w:val="26"/>
         </w:rPr>
         <w:tab/>
+      </w:r>
+      <w:r>
+        <w:rPr>
+          <w:rFonts w:ascii="-apple-system" w:eastAsia="-apple-system" w:hAnsi="-apple-system" w:cs="-apple-system" w:hint="eastAsia"/>
+          <w:sz w:val="24"/>
+          <w:szCs w:val="26"/>
+        </w:rPr>
         <w:t>print struct ( tag, data ...etc )</w:t>
       </w:r>
     </w:p>
@@ -1931,6 +1951,13 @@
           <w:szCs w:val="26"/>
         </w:rPr>
         <w:tab/>
+      </w:r>
+      <w:r>
+        <w:rPr>
+          <w:rFonts w:ascii="-apple-system" w:eastAsia="-apple-system" w:hAnsi="-apple-system" w:cs="-apple-system" w:hint="eastAsia"/>
+          <w:sz w:val="24"/>
+          <w:szCs w:val="26"/>
+        </w:rPr>
         <w:t>if find information</w:t>
       </w:r>
     </w:p>
@@ -1957,6 +1984,13 @@
           <w:szCs w:val="26"/>
         </w:rPr>
         <w:tab/>
+      </w:r>
+      <w:r>
+        <w:rPr>
+          <w:rFonts w:ascii="-apple-system" w:eastAsia="-apple-system" w:hAnsi="-apple-system" w:cs="-apple-system" w:hint="eastAsia"/>
+          <w:sz w:val="24"/>
+          <w:szCs w:val="26"/>
+        </w:rPr>
         <w:t>Delete Node &amp; free</w:t>
       </w:r>
     </w:p>
@@ -2024,6 +2058,13 @@
           <w:szCs w:val="26"/>
         </w:rPr>
         <w:tab/>
+      </w:r>
+      <w:r>
+        <w:rPr>
+          <w:rFonts w:hint="eastAsia"/>
+          <w:sz w:val="24"/>
+          <w:szCs w:val="26"/>
+        </w:rPr>
         <w:t>insert extra data</w:t>
       </w:r>
     </w:p>
@@ -2039,7 +2080,6 @@
           <w:sz w:val="24"/>
           <w:szCs w:val="26"/>
         </w:rPr>
-        <w:lastRenderedPageBreak/>
         <w:t>&lt; 3. Form a program struct &gt;</w:t>
       </w:r>
     </w:p>
@@ -2070,7 +2110,7 @@
         <mc:AlternateContent>
           <mc:Choice Requires="wps">
             <w:drawing>
-              <wp:anchor distT="0" distB="0" distL="114300" distR="114300" simplePos="0" relativeHeight="251703296" behindDoc="0" locked="0" layoutInCell="1" hidden="0" allowOverlap="1" wp14:anchorId="62A4389B" wp14:editId="511C7331">
+              <wp:anchor distT="0" distB="0" distL="114300" distR="114300" behindDoc="0" locked="0" layoutInCell="1" simplePos="0" relativeHeight="251703296" allowOverlap="1" hidden="0">
                 <wp:simplePos x="0" y="0"/>
                 <wp:positionH relativeFrom="column">
                   <wp:posOffset>-129283</wp:posOffset>
@@ -2081,16 +2121,16 @@
                 <wp:extent cx="23446" cy="7807558"/>
                 <wp:effectExtent l="3175" t="3175" r="3175" b="3175"/>
                 <wp:wrapNone/>
-                <wp:docPr id="1068" name="shape1068"/>
+                <wp:docPr id="1030" name="shape1030" hidden="0"/>
                 <wp:cNvGraphicFramePr>
                   <a:graphicFrameLocks xmlns:a="http://schemas.openxmlformats.org/drawingml/2006/main"/>
                 </wp:cNvGraphicFramePr>
                 <a:graphic xmlns:a="http://schemas.openxmlformats.org/drawingml/2006/main">
                   <a:graphicData uri="http://schemas.microsoft.com/office/word/2010/wordprocessingShape">
                     <wps:wsp>
-                      <wps:cNvCnPr>
-                        <a:cxnSpLocks/>
-                      </wps:cNvCnPr>
+                      <wps:cNvSpPr>
+                        <a:spLocks/>
+                      </wps:cNvSpPr>
                       <wps:spPr>
                         <a:xfrm>
                           <a:off x="0" y="0"/>
@@ -2116,7 +2156,9 @@
                         </a:effectRef>
                         <a:fontRef idx="minor"/>
                       </wps:style>
-                      <wps:bodyPr/>
+                      <wps:bodyPr rot="0" vert="horz" wrap="square" lIns="91440" tIns="45720" rIns="91440" bIns="45720" anchor="t">
+                        <a:noAutofit/>
+                      </wps:bodyPr>
                     </wps:wsp>
                   </a:graphicData>
                 </a:graphic>
@@ -2125,7 +2167,7 @@
           </mc:Choice>
           <mc:Fallback>
             <w:pict>
-              <v:line id="line 2" style="position:absolute;margin-left:-10.1798pt;margin-top:3.36328pt;width:1.84614pt;height:614.768pt;mso-position-horizontal-relative:column;mso-position-vertical-relative:line;z-index:251703296" o:allowincell="t" filled="f" strokecolor="#5b7ed3">
+              <v:line id="line 2" style="position:absolute;margin-left:-10.1798pt;margin-top:3.36323pt;width:1.84614pt;height:614.768pt;mso-position-horizontal-relative:column;mso-position-vertical-relative:line;v-text-anchor:top;mso-wrap-style:square;z-index:251703296" o:allowincell="t" filled="f" strokecolor="#5b7ed3">
                 <v:stroke joinstyle="round"/>
               </v:line>
             </w:pict>
@@ -2140,7 +2182,7 @@
         <mc:AlternateContent>
           <mc:Choice Requires="wps">
             <w:drawing>
-              <wp:anchor distT="0" distB="0" distL="114300" distR="114300" simplePos="0" relativeHeight="251702272" behindDoc="0" locked="0" layoutInCell="1" hidden="0" allowOverlap="1" wp14:anchorId="4B7BF352" wp14:editId="6D32666E">
+              <wp:anchor distT="0" distB="0" distL="114300" distR="114300" behindDoc="0" locked="0" layoutInCell="1" simplePos="0" relativeHeight="251702272" allowOverlap="1" hidden="0">
                 <wp:simplePos x="0" y="0"/>
                 <wp:positionH relativeFrom="column">
                   <wp:posOffset>2548947</wp:posOffset>
@@ -2151,16 +2193,16 @@
                 <wp:extent cx="23446" cy="7807558"/>
                 <wp:effectExtent l="3175" t="3175" r="3175" b="3175"/>
                 <wp:wrapNone/>
-                <wp:docPr id="1067" name="shape1067"/>
+                <wp:docPr id="1031" name="shape1031" hidden="0"/>
                 <wp:cNvGraphicFramePr>
                   <a:graphicFrameLocks xmlns:a="http://schemas.openxmlformats.org/drawingml/2006/main"/>
                 </wp:cNvGraphicFramePr>
                 <a:graphic xmlns:a="http://schemas.openxmlformats.org/drawingml/2006/main">
                   <a:graphicData uri="http://schemas.microsoft.com/office/word/2010/wordprocessingShape">
                     <wps:wsp>
-                      <wps:cNvCnPr>
-                        <a:cxnSpLocks/>
-                      </wps:cNvCnPr>
+                      <wps:cNvSpPr>
+                        <a:spLocks/>
+                      </wps:cNvSpPr>
                       <wps:spPr>
                         <a:xfrm>
                           <a:off x="0" y="0"/>
@@ -2186,7 +2228,9 @@
                         </a:effectRef>
                         <a:fontRef idx="minor"/>
                       </wps:style>
-                      <wps:bodyPr/>
+                      <wps:bodyPr rot="0" vert="horz" wrap="square" lIns="91440" tIns="45720" rIns="91440" bIns="45720" anchor="t">
+                        <a:noAutofit/>
+                      </wps:bodyPr>
                     </wps:wsp>
                   </a:graphicData>
                 </a:graphic>
@@ -2195,7 +2239,7 @@
           </mc:Choice>
           <mc:Fallback>
             <w:pict>
-              <v:line id="line 2" style="position:absolute;margin-left:200.704pt;margin-top:3.78633pt;width:1.84614pt;height:614.768pt;mso-position-horizontal-relative:column;mso-position-vertical-relative:line;z-index:251702272" o:allowincell="t" filled="f" strokecolor="#5b7ed3">
+              <v:line id="line 2" style="position:absolute;margin-left:200.704pt;margin-top:3.7863pt;width:1.84614pt;height:614.768pt;mso-position-horizontal-relative:column;mso-position-vertical-relative:line;v-text-anchor:top;mso-wrap-style:square;z-index:251702272" o:allowincell="t" filled="f" strokecolor="#5b7ed3">
                 <v:stroke joinstyle="round"/>
               </v:line>
             </w:pict>
@@ -2210,7 +2254,7 @@
         <mc:AlternateContent>
           <mc:Choice Requires="wps">
             <w:drawing>
-              <wp:anchor distT="0" distB="0" distL="114300" distR="114300" simplePos="0" relativeHeight="251701248" behindDoc="0" locked="0" layoutInCell="1" hidden="0" allowOverlap="1" wp14:anchorId="41907B67" wp14:editId="5EDAF868">
+              <wp:anchor distT="0" distB="0" distL="114300" distR="114300" behindDoc="0" locked="0" layoutInCell="1" simplePos="0" relativeHeight="251701248" allowOverlap="1" hidden="0">
                 <wp:simplePos x="0" y="0"/>
                 <wp:positionH relativeFrom="column">
                   <wp:posOffset>-158082</wp:posOffset>
@@ -2221,16 +2265,16 @@
                 <wp:extent cx="2727155" cy="24063"/>
                 <wp:effectExtent l="3175" t="3175" r="3175" b="3175"/>
                 <wp:wrapNone/>
-                <wp:docPr id="1066" name="shape1066"/>
+                <wp:docPr id="1032" name="shape1032" hidden="0"/>
                 <wp:cNvGraphicFramePr>
                   <a:graphicFrameLocks xmlns:a="http://schemas.openxmlformats.org/drawingml/2006/main"/>
                 </wp:cNvGraphicFramePr>
                 <a:graphic xmlns:a="http://schemas.openxmlformats.org/drawingml/2006/main">
                   <a:graphicData uri="http://schemas.microsoft.com/office/word/2010/wordprocessingShape">
                     <wps:wsp>
-                      <wps:cNvCnPr>
-                        <a:cxnSpLocks/>
-                      </wps:cNvCnPr>
+                      <wps:cNvSpPr>
+                        <a:spLocks/>
+                      </wps:cNvSpPr>
                       <wps:spPr>
                         <a:xfrm flipV="1">
                           <a:off x="0" y="0"/>
@@ -2256,7 +2300,9 @@
                         </a:effectRef>
                         <a:fontRef idx="minor"/>
                       </wps:style>
-                      <wps:bodyPr/>
+                      <wps:bodyPr rot="0" vert="horz" wrap="square" lIns="91440" tIns="45720" rIns="91440" bIns="45720" anchor="t">
+                        <a:noAutofit/>
+                      </wps:bodyPr>
                     </wps:wsp>
                   </a:graphicData>
                 </a:graphic>
@@ -2265,7 +2311,7 @@
           </mc:Choice>
           <mc:Fallback>
             <w:pict>
-              <v:line id="line 2" style="position:absolute;margin-left:-12.4474pt;margin-top:0.969531pt;width:214.737pt;height:1.89473pt;mso-position-horizontal-relative:column;mso-position-vertical-relative:line;flip:y;z-index:251701248" o:allowincell="t" filled="f" strokecolor="#5b7ed3">
+              <v:line id="line 2" style="position:absolute;margin-left:-12.4474pt;margin-top:0.969528pt;width:214.737pt;height:1.89472pt;mso-position-horizontal-relative:column;mso-position-vertical-relative:line;v-text-anchor:top;mso-wrap-style:square;flip:y;z-index:251701248" o:allowincell="t" filled="f" strokecolor="#5b7ed3">
                 <v:stroke joinstyle="round"/>
               </v:line>
             </w:pict>
@@ -2280,7 +2326,7 @@
         <mc:AlternateContent>
           <mc:Choice Requires="wps">
             <w:drawing>
-              <wp:anchor distT="0" distB="0" distL="114300" distR="114300" simplePos="0" relativeHeight="251694080" behindDoc="0" locked="0" layoutInCell="1" hidden="0" allowOverlap="1" wp14:anchorId="11788D65" wp14:editId="58D50679">
+              <wp:anchor distT="0" distB="0" distL="114300" distR="114300" behindDoc="0" locked="0" layoutInCell="1" simplePos="0" relativeHeight="251694080" allowOverlap="1" hidden="0">
                 <wp:simplePos x="0" y="0"/>
                 <wp:positionH relativeFrom="column">
                   <wp:posOffset>3393569</wp:posOffset>
@@ -2291,7 +2337,7 @@
                 <wp:extent cx="1828798" cy="874293"/>
                 <wp:effectExtent l="6350" t="6350" r="6350" b="6350"/>
                 <wp:wrapNone/>
-                <wp:docPr id="1059" name="shape1059"/>
+                <wp:docPr id="1033" name="shape1033" hidden="0"/>
                 <wp:cNvGraphicFramePr>
                   <a:graphicFrameLocks xmlns:a="http://schemas.openxmlformats.org/drawingml/2006/main"/>
                 </wp:cNvGraphicFramePr>
@@ -2353,7 +2399,7 @@
           </mc:Choice>
           <mc:Fallback>
             <w:pict>
-              <v:rect id="1059" style="position:absolute;margin-left:267.21pt;margin-top:25.4693pt;width:144pt;height:68.842pt;mso-position-horizontal-relative:column;mso-position-vertical-relative:line;v-text-anchor:middle;mso-wrap-style:square;z-index:251694080" o:allowincell="t" fillcolor="#6182d6" strokecolor="#475e9c" strokeweight="1pt">
+              <v:rect id="1033" style="position:absolute;margin-left:267.21pt;margin-top:25.4693pt;width:144pt;height:68.842pt;mso-position-horizontal-relative:column;mso-position-vertical-relative:line;v-text-anchor:middle;mso-wrap-style:square;z-index:251694080" o:allowincell="t" fillcolor="#6182d6" strokecolor="#475e9c" strokeweight="1pt">
                 <v:textbox inset="2.5mm,1.3mm,2.5mm,1.3mm">
                   <w:txbxContent>
                     <w:p>
@@ -2362,10 +2408,8 @@
                       </w:pPr>
                       <w:r>
                         <w:rPr>
-                          <w:lang w:eastAsia="ko-KR"/>
                           <w:sz w:val="34"/>
                           <w:szCs w:val="36"/>
-                          <w:rtl w:val="off"/>
                         </w:rPr>
                         <w:t>File sort</w:t>
                       </w:r>
@@ -2387,7 +2431,7 @@
         <mc:AlternateContent>
           <mc:Choice Requires="wps">
             <w:drawing>
-              <wp:anchor distT="0" distB="0" distL="114300" distR="114300" simplePos="0" relativeHeight="251672576" behindDoc="0" locked="0" layoutInCell="1" hidden="0" allowOverlap="1" wp14:anchorId="7F66454B" wp14:editId="117D3952">
+              <wp:anchor distT="0" distB="0" distL="114300" distR="114300" behindDoc="0" locked="0" layoutInCell="1" simplePos="0" relativeHeight="251672576" allowOverlap="1" hidden="0">
                 <wp:simplePos x="0" y="0"/>
                 <wp:positionH relativeFrom="column">
                   <wp:posOffset>371306</wp:posOffset>
@@ -2398,7 +2442,7 @@
                 <wp:extent cx="1828798" cy="874293"/>
                 <wp:effectExtent l="6350" t="6350" r="6350" b="6350"/>
                 <wp:wrapNone/>
-                <wp:docPr id="1038" name="shape1038"/>
+                <wp:docPr id="1034" name="shape1034" hidden="0"/>
                 <wp:cNvGraphicFramePr>
                   <a:graphicFrameLocks xmlns:a="http://schemas.openxmlformats.org/drawingml/2006/main"/>
                 </wp:cNvGraphicFramePr>
@@ -2460,7 +2504,7 @@
           </mc:Choice>
           <mc:Fallback>
             <w:pict>
-              <v:rect id="1038" style="position:absolute;margin-left:29.2367pt;margin-top:0.835938pt;width:144pt;height:68.842pt;mso-position-horizontal-relative:column;mso-position-vertical-relative:line;v-text-anchor:middle;mso-wrap-style:square;z-index:251672576" o:allowincell="t" fillcolor="#6182d6" strokecolor="#475e9c" strokeweight="1pt">
+              <v:rect id="1034" style="position:absolute;margin-left:29.2367pt;margin-top:0.835906pt;width:144pt;height:68.842pt;mso-position-horizontal-relative:column;mso-position-vertical-relative:line;v-text-anchor:middle;mso-wrap-style:square;z-index:251672576" o:allowincell="t" fillcolor="#6182d6" strokecolor="#475e9c" strokeweight="1pt">
                 <v:textbox inset="2.5mm,1.3mm,2.5mm,1.3mm">
                   <w:txbxContent>
                     <w:p>
@@ -2469,10 +2513,8 @@
                       </w:pPr>
                       <w:r>
                         <w:rPr>
-                          <w:lang w:eastAsia="ko-KR"/>
                           <w:sz w:val="34"/>
                           <w:szCs w:val="36"/>
-                          <w:rtl w:val="off"/>
                         </w:rPr>
                         <w:t>File input</w:t>
                       </w:r>
@@ -2494,7 +2536,7 @@
         <mc:AlternateContent>
           <mc:Choice Requires="wps">
             <w:drawing>
-              <wp:anchor distT="0" distB="0" distL="114300" distR="114300" simplePos="0" relativeHeight="251705344" behindDoc="0" locked="0" layoutInCell="1" hidden="0" allowOverlap="1" wp14:anchorId="0C0CC7FF" wp14:editId="616146DE">
+              <wp:anchor distT="0" distB="0" distL="114300" distR="114300" behindDoc="0" locked="0" layoutInCell="1" simplePos="0" relativeHeight="251705344" allowOverlap="1" hidden="0">
                 <wp:simplePos x="0" y="0"/>
                 <wp:positionH relativeFrom="column">
                   <wp:posOffset>2378913</wp:posOffset>
@@ -2505,16 +2547,16 @@
                 <wp:extent cx="691660" cy="11722"/>
                 <wp:effectExtent l="3175" t="3175" r="3175" b="3175"/>
                 <wp:wrapNone/>
-                <wp:docPr id="1070" name="shape1070"/>
+                <wp:docPr id="1035" name="shape1035" hidden="0"/>
                 <wp:cNvGraphicFramePr>
                   <a:graphicFrameLocks xmlns:a="http://schemas.openxmlformats.org/drawingml/2006/main"/>
                 </wp:cNvGraphicFramePr>
                 <a:graphic xmlns:a="http://schemas.openxmlformats.org/drawingml/2006/main">
                   <a:graphicData uri="http://schemas.microsoft.com/office/word/2010/wordprocessingShape">
                     <wps:wsp>
-                      <wps:cNvCnPr>
-                        <a:cxnSpLocks/>
-                      </wps:cNvCnPr>
+                      <wps:cNvSpPr>
+                        <a:spLocks/>
+                      </wps:cNvSpPr>
                       <wps:spPr>
                         <a:xfrm flipV="1">
                           <a:off x="0" y="0"/>
@@ -2542,7 +2584,9 @@
                         </a:effectRef>
                         <a:fontRef idx="minor"/>
                       </wps:style>
-                      <wps:bodyPr/>
+                      <wps:bodyPr rot="0" vert="horz" wrap="square" lIns="91440" tIns="45720" rIns="91440" bIns="45720" anchor="t">
+                        <a:noAutofit/>
+                      </wps:bodyPr>
                     </wps:wsp>
                   </a:graphicData>
                 </a:graphic>
@@ -2551,7 +2595,7 @@
           </mc:Choice>
           <mc:Fallback>
             <w:pict>
-              <v:line id="line 2" style="position:absolute;margin-left:187.316pt;margin-top:5.85117pt;width:54.4614pt;height:0.923047pt;mso-position-horizontal-relative:column;mso-position-vertical-relative:line;flip:y;z-index:251705344" o:allowincell="t" filled="f" strokecolor="#5b7ed3">
+              <v:line id="line 2" style="position:absolute;margin-left:187.316pt;margin-top:5.8511pt;width:54.4614pt;height:0.922992pt;mso-position-horizontal-relative:column;mso-position-vertical-relative:line;v-text-anchor:top;mso-wrap-style:square;flip:y;z-index:251705344" o:allowincell="t" filled="f" strokecolor="#5b7ed3">
                 <v:stroke joinstyle="round" endarrow="block"/>
               </v:line>
             </w:pict>
@@ -2568,7 +2612,7 @@
         <mc:AlternateContent>
           <mc:Choice Requires="wps">
             <w:drawing>
-              <wp:anchor distT="0" distB="0" distL="114300" distR="114300" simplePos="0" relativeHeight="251717632" behindDoc="0" locked="0" layoutInCell="1" hidden="0" allowOverlap="1" wp14:anchorId="6BE8AC8E" wp14:editId="5830B1BB">
+              <wp:anchor distT="0" distB="0" distL="114300" distR="114300" behindDoc="0" locked="0" layoutInCell="1" simplePos="0" relativeHeight="251717632" allowOverlap="1" hidden="0">
                 <wp:simplePos x="0" y="0"/>
                 <wp:positionH relativeFrom="column">
                   <wp:posOffset>4409935</wp:posOffset>
@@ -2579,16 +2623,16 @@
                 <wp:extent cx="0" cy="375138"/>
                 <wp:effectExtent l="3175" t="3175" r="3175" b="3175"/>
                 <wp:wrapNone/>
-                <wp:docPr id="1082" name="shape1082"/>
+                <wp:docPr id="1036" name="shape1036" hidden="0"/>
                 <wp:cNvGraphicFramePr>
                   <a:graphicFrameLocks xmlns:a="http://schemas.openxmlformats.org/drawingml/2006/main"/>
                 </wp:cNvGraphicFramePr>
                 <a:graphic xmlns:a="http://schemas.openxmlformats.org/drawingml/2006/main">
                   <a:graphicData uri="http://schemas.microsoft.com/office/word/2010/wordprocessingShape">
                     <wps:wsp>
-                      <wps:cNvCnPr>
-                        <a:cxnSpLocks/>
-                      </wps:cNvCnPr>
+                      <wps:cNvSpPr>
+                        <a:spLocks/>
+                      </wps:cNvSpPr>
                       <wps:spPr>
                         <a:xfrm>
                           <a:off x="0" y="0"/>
@@ -2616,7 +2660,9 @@
                         </a:effectRef>
                         <a:fontRef idx="minor"/>
                       </wps:style>
-                      <wps:bodyPr/>
+                      <wps:bodyPr rot="0" vert="horz" wrap="square" lIns="91440" tIns="45720" rIns="91440" bIns="45720" anchor="t">
+                        <a:noAutofit/>
+                      </wps:bodyPr>
                     </wps:wsp>
                   </a:graphicData>
                 </a:graphic>
@@ -2625,7 +2671,7 @@
           </mc:Choice>
           <mc:Fallback>
             <w:pict>
-              <v:line id="line 2" style="position:absolute;margin-left:347.239pt;margin-top:26.4988pt;width:0pt;height:29.5385pt;mso-position-horizontal-relative:column;mso-position-vertical-relative:line;z-index:251717632" o:allowincell="t" filled="f" strokecolor="#5b7ed3">
+              <v:line id="line 2" style="position:absolute;margin-left:347.239pt;margin-top:26.4988pt;width:0pt;height:29.5384pt;mso-position-horizontal-relative:column;mso-position-vertical-relative:line;v-text-anchor:top;mso-wrap-style:square;z-index:251717632" o:allowincell="t" filled="f" strokecolor="#5b7ed3">
                 <v:stroke joinstyle="round" endarrow="block"/>
               </v:line>
             </w:pict>
@@ -2642,7 +2688,7 @@
         <mc:AlternateContent>
           <mc:Choice Requires="wps">
             <w:drawing>
-              <wp:anchor distT="0" distB="0" distL="114300" distR="114300" simplePos="0" relativeHeight="251711488" behindDoc="0" locked="0" layoutInCell="1" hidden="0" allowOverlap="1" wp14:anchorId="5F1F2D38" wp14:editId="4A16B8D3">
+              <wp:anchor distT="0" distB="0" distL="114300" distR="114300" behindDoc="0" locked="0" layoutInCell="1" simplePos="0" relativeHeight="251711488" allowOverlap="1" hidden="0">
                 <wp:simplePos x="0" y="0"/>
                 <wp:positionH relativeFrom="column">
                   <wp:posOffset>1300392</wp:posOffset>
@@ -2653,16 +2699,16 @@
                 <wp:extent cx="0" cy="375138"/>
                 <wp:effectExtent l="3175" t="3175" r="3175" b="3175"/>
                 <wp:wrapNone/>
-                <wp:docPr id="1076" name="shape1076"/>
+                <wp:docPr id="1037" name="shape1037" hidden="0"/>
                 <wp:cNvGraphicFramePr>
                   <a:graphicFrameLocks xmlns:a="http://schemas.openxmlformats.org/drawingml/2006/main"/>
                 </wp:cNvGraphicFramePr>
                 <a:graphic xmlns:a="http://schemas.openxmlformats.org/drawingml/2006/main">
                   <a:graphicData uri="http://schemas.microsoft.com/office/word/2010/wordprocessingShape">
                     <wps:wsp>
-                      <wps:cNvCnPr>
-                        <a:cxnSpLocks/>
-                      </wps:cNvCnPr>
+                      <wps:cNvSpPr>
+                        <a:spLocks/>
+                      </wps:cNvSpPr>
                       <wps:spPr>
                         <a:xfrm>
                           <a:off x="0" y="0"/>
@@ -2690,7 +2736,9 @@
                         </a:effectRef>
                         <a:fontRef idx="minor"/>
                       </wps:style>
-                      <wps:bodyPr/>
+                      <wps:bodyPr rot="0" vert="horz" wrap="square" lIns="91440" tIns="45720" rIns="91440" bIns="45720" anchor="t">
+                        <a:noAutofit/>
+                      </wps:bodyPr>
                     </wps:wsp>
                   </a:graphicData>
                 </a:graphic>
@@ -2699,7 +2747,7 @@
           </mc:Choice>
           <mc:Fallback>
             <w:pict>
-              <v:line id="line 2" style="position:absolute;margin-left:102.393pt;margin-top:3.30059pt;width:0pt;height:29.5385pt;mso-position-horizontal-relative:column;mso-position-vertical-relative:line;z-index:251711488" o:allowincell="t" filled="f" strokecolor="#5b7ed3">
+              <v:line id="line 2" style="position:absolute;margin-left:102.393pt;margin-top:3.30055pt;width:0pt;height:29.5384pt;mso-position-horizontal-relative:column;mso-position-vertical-relative:line;v-text-anchor:top;mso-wrap-style:square;z-index:251711488" o:allowincell="t" filled="f" strokecolor="#5b7ed3">
                 <v:stroke joinstyle="round" endarrow="block"/>
               </v:line>
             </w:pict>
@@ -2716,7 +2764,7 @@
         <mc:AlternateContent>
           <mc:Choice Requires="wps">
             <w:drawing>
-              <wp:anchor distT="0" distB="0" distL="114300" distR="114300" simplePos="0" relativeHeight="251695104" behindDoc="0" locked="0" layoutInCell="1" hidden="0" allowOverlap="1" wp14:anchorId="64BD5DAD" wp14:editId="4FBFACAF">
+              <wp:anchor distT="0" distB="0" distL="114300" distR="114300" behindDoc="0" locked="0" layoutInCell="1" simplePos="0" relativeHeight="251695104" allowOverlap="1" hidden="0">
                 <wp:simplePos x="0" y="0"/>
                 <wp:positionH relativeFrom="column">
                   <wp:posOffset>3406269</wp:posOffset>
@@ -2727,7 +2775,7 @@
                 <wp:extent cx="1828798" cy="874293"/>
                 <wp:effectExtent l="6350" t="6350" r="6350" b="6350"/>
                 <wp:wrapNone/>
-                <wp:docPr id="1060" name="shape1060"/>
+                <wp:docPr id="1038" name="shape1038" hidden="0"/>
                 <wp:cNvGraphicFramePr>
                   <a:graphicFrameLocks xmlns:a="http://schemas.openxmlformats.org/drawingml/2006/main"/>
                 </wp:cNvGraphicFramePr>
@@ -2789,7 +2837,7 @@
           </mc:Choice>
           <mc:Fallback>
             <w:pict>
-              <v:rect id="1060" style="position:absolute;margin-left:268.21pt;margin-top:21.9146pt;width:144pt;height:68.842pt;mso-position-horizontal-relative:column;mso-position-vertical-relative:line;v-text-anchor:middle;mso-wrap-style:square;z-index:251695104" o:allowincell="t" fillcolor="#6182d6" strokecolor="#475e9c" strokeweight="1pt">
+              <v:rect id="1038" style="position:absolute;margin-left:268.21pt;margin-top:21.9146pt;width:144pt;height:68.842pt;mso-position-horizontal-relative:column;mso-position-vertical-relative:line;v-text-anchor:middle;mso-wrap-style:square;z-index:251695104" o:allowincell="t" fillcolor="#6182d6" strokecolor="#475e9c" strokeweight="1pt">
                 <v:textbox inset="2.5mm,1.3mm,2.5mm,1.3mm">
                   <w:txbxContent>
                     <w:p>
@@ -2798,10 +2846,8 @@
                       </w:pPr>
                       <w:r>
                         <w:rPr>
-                          <w:lang w:eastAsia="ko-KR"/>
                           <w:sz w:val="34"/>
                           <w:szCs w:val="36"/>
-                          <w:rtl w:val="off"/>
                         </w:rPr>
                         <w:t>Make node</w:t>
                       </w:r>
@@ -2821,18 +2867,18 @@
         <mc:AlternateContent>
           <mc:Choice Requires="wps">
             <w:drawing>
-              <wp:anchor distT="0" distB="0" distL="114300" distR="114300" simplePos="0" relativeHeight="251674624" behindDoc="0" locked="0" layoutInCell="1" hidden="0" allowOverlap="1" wp14:anchorId="07509290" wp14:editId="391361C0">
+              <wp:anchor distT="0" distB="0" distL="114300" distR="114300" behindDoc="0" locked="0" layoutInCell="1" simplePos="0" relativeHeight="251674624" allowOverlap="1" hidden="0">
                 <wp:simplePos x="0" y="0"/>
                 <wp:positionH relativeFrom="column">
                   <wp:posOffset>416091</wp:posOffset>
                 </wp:positionH>
                 <wp:positionV relativeFrom="paragraph">
-                  <wp:posOffset>223839</wp:posOffset>
+                  <wp:posOffset>223838</wp:posOffset>
                 </wp:positionV>
                 <wp:extent cx="1828798" cy="874293"/>
                 <wp:effectExtent l="6350" t="6350" r="6350" b="6350"/>
                 <wp:wrapNone/>
-                <wp:docPr id="1040" name="shape1040"/>
+                <wp:docPr id="1039" name="shape1039" hidden="0"/>
                 <wp:cNvGraphicFramePr>
                   <a:graphicFrameLocks xmlns:a="http://schemas.openxmlformats.org/drawingml/2006/main"/>
                 </wp:cNvGraphicFramePr>
@@ -2898,7 +2944,7 @@
           </mc:Choice>
           <mc:Fallback>
             <w:pict>
-              <v:rect id="1040" style="position:absolute;margin-left:32.7631pt;margin-top:17.6252pt;width:144pt;height:68.842pt;mso-position-horizontal-relative:column;mso-position-vertical-relative:line;v-text-anchor:middle;mso-wrap-style:square;z-index:251674624" o:allowincell="t" fillcolor="#6182d6" strokecolor="#475e9c" strokeweight="1pt">
+              <v:rect id="1039" style="position:absolute;margin-left:32.7631pt;margin-top:17.6251pt;width:144pt;height:68.842pt;mso-position-horizontal-relative:column;mso-position-vertical-relative:line;v-text-anchor:middle;mso-wrap-style:square;z-index:251674624" o:allowincell="t" fillcolor="#6182d6" strokecolor="#475e9c" strokeweight="1pt">
                 <v:textbox inset="2.5mm,1.3mm,2.5mm,1.3mm">
                   <w:txbxContent>
                     <w:p>
@@ -2911,10 +2957,8 @@
                       </w:pPr>
                       <w:r>
                         <w:rPr>
-                          <w:lang w:eastAsia="ko-KR"/>
                           <w:sz w:val="30"/>
                           <w:szCs w:val="32"/>
-                          <w:rtl w:val="off"/>
                         </w:rPr>
                         <w:t>sort File linking</w:t>
                       </w:r>
@@ -2936,7 +2980,7 @@
         <mc:AlternateContent>
           <mc:Choice Requires="wps">
             <w:drawing>
-              <wp:anchor distT="0" distB="0" distL="114300" distR="114300" simplePos="0" relativeHeight="251707392" behindDoc="0" locked="0" layoutInCell="1" hidden="0" allowOverlap="1" wp14:anchorId="3799C882" wp14:editId="21AE0130">
+              <wp:anchor distT="0" distB="0" distL="114300" distR="114300" behindDoc="0" locked="0" layoutInCell="1" simplePos="0" relativeHeight="251707392" allowOverlap="1" hidden="0">
                 <wp:simplePos x="0" y="0"/>
                 <wp:positionH relativeFrom="column">
                   <wp:posOffset>2415437</wp:posOffset>
@@ -2947,16 +2991,16 @@
                 <wp:extent cx="820614" cy="0"/>
                 <wp:effectExtent l="3175" t="3175" r="3175" b="3175"/>
                 <wp:wrapNone/>
-                <wp:docPr id="1072" name="shape1072"/>
+                <wp:docPr id="1040" name="shape1040" hidden="0"/>
                 <wp:cNvGraphicFramePr>
                   <a:graphicFrameLocks xmlns:a="http://schemas.openxmlformats.org/drawingml/2006/main"/>
                 </wp:cNvGraphicFramePr>
                 <a:graphic xmlns:a="http://schemas.openxmlformats.org/drawingml/2006/main">
                   <a:graphicData uri="http://schemas.microsoft.com/office/word/2010/wordprocessingShape">
                     <wps:wsp>
-                      <wps:cNvCnPr>
-                        <a:cxnSpLocks/>
-                      </wps:cNvCnPr>
+                      <wps:cNvSpPr>
+                        <a:spLocks/>
+                      </wps:cNvSpPr>
                       <wps:spPr>
                         <a:xfrm>
                           <a:off x="0" y="0"/>
@@ -2984,7 +3028,9 @@
                         </a:effectRef>
                         <a:fontRef idx="minor"/>
                       </wps:style>
-                      <wps:bodyPr/>
+                      <wps:bodyPr rot="0" vert="horz" wrap="square" lIns="91440" tIns="45720" rIns="91440" bIns="45720" anchor="t">
+                        <a:noAutofit/>
+                      </wps:bodyPr>
                     </wps:wsp>
                   </a:graphicData>
                 </a:graphic>
@@ -2993,7 +3039,7 @@
           </mc:Choice>
           <mc:Fallback>
             <w:pict>
-              <v:line id="line 2" style="position:absolute;margin-left:190.192pt;margin-top:26.5961pt;width:64.6153pt;height:0pt;mso-position-horizontal-relative:column;mso-position-vertical-relative:line;z-index:251707392" o:allowincell="t" filled="f" strokecolor="#5b7ed3">
+              <v:line id="line 2" style="position:absolute;margin-left:190.192pt;margin-top:26.5961pt;width:64.6153pt;height:0pt;mso-position-horizontal-relative:column;mso-position-vertical-relative:line;v-text-anchor:top;mso-wrap-style:square;z-index:251707392" o:allowincell="t" filled="f" strokecolor="#5b7ed3">
                 <v:stroke joinstyle="round" endarrow="block"/>
               </v:line>
             </w:pict>
@@ -3011,27 +3057,27 @@
         <mc:AlternateContent>
           <mc:Choice Requires="wps">
             <w:drawing>
-              <wp:anchor distT="0" distB="0" distL="114300" distR="114300" simplePos="0" relativeHeight="251718656" behindDoc="0" locked="0" layoutInCell="1" hidden="0" allowOverlap="1" wp14:anchorId="2B705FBC" wp14:editId="11158C36">
+              <wp:anchor distT="0" distB="0" distL="114300" distR="114300" behindDoc="0" locked="0" layoutInCell="1" simplePos="0" relativeHeight="251718656" allowOverlap="1" hidden="0">
                 <wp:simplePos x="0" y="0"/>
                 <wp:positionH relativeFrom="column">
                   <wp:posOffset>4334224</wp:posOffset>
                 </wp:positionH>
                 <wp:positionV relativeFrom="paragraph">
-                  <wp:posOffset>220873</wp:posOffset>
+                  <wp:posOffset>220872</wp:posOffset>
                 </wp:positionV>
                 <wp:extent cx="0" cy="375138"/>
                 <wp:effectExtent l="3175" t="3175" r="3175" b="3175"/>
                 <wp:wrapNone/>
-                <wp:docPr id="1083" name="shape1083"/>
+                <wp:docPr id="1041" name="shape1041" hidden="0"/>
                 <wp:cNvGraphicFramePr>
                   <a:graphicFrameLocks xmlns:a="http://schemas.openxmlformats.org/drawingml/2006/main"/>
                 </wp:cNvGraphicFramePr>
                 <a:graphic xmlns:a="http://schemas.openxmlformats.org/drawingml/2006/main">
                   <a:graphicData uri="http://schemas.microsoft.com/office/word/2010/wordprocessingShape">
                     <wps:wsp>
-                      <wps:cNvCnPr>
-                        <a:cxnSpLocks/>
-                      </wps:cNvCnPr>
+                      <wps:cNvSpPr>
+                        <a:spLocks/>
+                      </wps:cNvSpPr>
                       <wps:spPr>
                         <a:xfrm>
                           <a:off x="0" y="0"/>
@@ -3059,7 +3105,9 @@
                         </a:effectRef>
                         <a:fontRef idx="minor"/>
                       </wps:style>
-                      <wps:bodyPr/>
+                      <wps:bodyPr rot="0" vert="horz" wrap="square" lIns="91440" tIns="45720" rIns="91440" bIns="45720" anchor="t">
+                        <a:noAutofit/>
+                      </wps:bodyPr>
                     </wps:wsp>
                   </a:graphicData>
                 </a:graphic>
@@ -3068,7 +3116,7 @@
           </mc:Choice>
           <mc:Fallback>
             <w:pict>
-              <v:line id="line 2" style="position:absolute;margin-left:341.277pt;margin-top:17.3916pt;width:0pt;height:29.5385pt;mso-position-horizontal-relative:column;mso-position-vertical-relative:line;z-index:251718656" o:allowincell="t" filled="f" strokecolor="#5b7ed3">
+              <v:line id="line 2" style="position:absolute;margin-left:341.277pt;margin-top:17.3916pt;width:0pt;height:29.5384pt;mso-position-horizontal-relative:column;mso-position-vertical-relative:line;v-text-anchor:top;mso-wrap-style:square;z-index:251718656" o:allowincell="t" filled="f" strokecolor="#5b7ed3">
                 <v:stroke joinstyle="round" endarrow="block"/>
               </v:line>
             </w:pict>
@@ -3083,7 +3131,7 @@
         <mc:AlternateContent>
           <mc:Choice Requires="wps">
             <w:drawing>
-              <wp:anchor distT="0" distB="0" distL="114300" distR="114300" simplePos="0" relativeHeight="251712512" behindDoc="0" locked="0" layoutInCell="1" hidden="0" allowOverlap="1" wp14:anchorId="02B0B017" wp14:editId="4F6005DF">
+              <wp:anchor distT="0" distB="0" distL="114300" distR="114300" behindDoc="0" locked="0" layoutInCell="1" simplePos="0" relativeHeight="251712512" allowOverlap="1" hidden="0">
                 <wp:simplePos x="0" y="0"/>
                 <wp:positionH relativeFrom="column">
                   <wp:posOffset>1248127</wp:posOffset>
@@ -3094,16 +3142,16 @@
                 <wp:extent cx="0" cy="375138"/>
                 <wp:effectExtent l="3175" t="3175" r="3175" b="3175"/>
                 <wp:wrapNone/>
-                <wp:docPr id="1077" name="shape1077"/>
+                <wp:docPr id="1042" name="shape1042" hidden="0"/>
                 <wp:cNvGraphicFramePr>
                   <a:graphicFrameLocks xmlns:a="http://schemas.openxmlformats.org/drawingml/2006/main"/>
                 </wp:cNvGraphicFramePr>
                 <a:graphic xmlns:a="http://schemas.openxmlformats.org/drawingml/2006/main">
                   <a:graphicData uri="http://schemas.microsoft.com/office/word/2010/wordprocessingShape">
                     <wps:wsp>
-                      <wps:cNvCnPr>
-                        <a:cxnSpLocks/>
-                      </wps:cNvCnPr>
+                      <wps:cNvSpPr>
+                        <a:spLocks/>
+                      </wps:cNvSpPr>
                       <wps:spPr>
                         <a:xfrm>
                           <a:off x="0" y="0"/>
@@ -3131,7 +3179,9 @@
                         </a:effectRef>
                         <a:fontRef idx="minor"/>
                       </wps:style>
-                      <wps:bodyPr/>
+                      <wps:bodyPr rot="0" vert="horz" wrap="square" lIns="91440" tIns="45720" rIns="91440" bIns="45720" anchor="t">
+                        <a:noAutofit/>
+                      </wps:bodyPr>
                     </wps:wsp>
                   </a:graphicData>
                 </a:graphic>
@@ -3140,7 +3190,7 @@
           </mc:Choice>
           <mc:Fallback>
             <w:pict>
-              <v:line id="line 2" style="position:absolute;margin-left:98.2777pt;margin-top:15.3146pt;width:0pt;height:29.5385pt;mso-position-horizontal-relative:column;mso-position-vertical-relative:line;z-index:251712512" o:allowincell="t" filled="f" strokecolor="#5b7ed3">
+              <v:line id="line 2" style="position:absolute;margin-left:98.2777pt;margin-top:15.3146pt;width:0pt;height:29.5384pt;mso-position-horizontal-relative:column;mso-position-vertical-relative:line;v-text-anchor:top;mso-wrap-style:square;z-index:251712512" o:allowincell="t" filled="f" strokecolor="#5b7ed3">
                 <v:stroke joinstyle="round" endarrow="block"/>
               </v:line>
             </w:pict>
@@ -3157,7 +3207,7 @@
         <mc:AlternateContent>
           <mc:Choice Requires="wps">
             <w:drawing>
-              <wp:anchor distT="0" distB="0" distL="114300" distR="114300" simplePos="0" relativeHeight="251696128" behindDoc="0" locked="0" layoutInCell="1" hidden="0" allowOverlap="1" wp14:anchorId="31CE199A" wp14:editId="4AB8EE67">
+              <wp:anchor distT="0" distB="0" distL="114300" distR="114300" behindDoc="0" locked="0" layoutInCell="1" simplePos="0" relativeHeight="251696128" allowOverlap="1" hidden="0">
                 <wp:simplePos x="0" y="0"/>
                 <wp:positionH relativeFrom="column">
                   <wp:posOffset>3444703</wp:posOffset>
@@ -3168,7 +3218,7 @@
                 <wp:extent cx="1828797" cy="874293"/>
                 <wp:effectExtent l="6350" t="6350" r="6350" b="6350"/>
                 <wp:wrapNone/>
-                <wp:docPr id="1061" name="shape1061"/>
+                <wp:docPr id="1043" name="shape1043" hidden="0"/>
                 <wp:cNvGraphicFramePr>
                   <a:graphicFrameLocks xmlns:a="http://schemas.openxmlformats.org/drawingml/2006/main"/>
                 </wp:cNvGraphicFramePr>
@@ -3230,7 +3280,7 @@
           </mc:Choice>
           <mc:Fallback>
             <w:pict>
-              <v:rect id="1061" style="position:absolute;margin-left:271.237pt;margin-top:26.1684pt;width:144pt;height:68.842pt;mso-position-horizontal-relative:column;mso-position-vertical-relative:line;v-text-anchor:middle;mso-wrap-style:square;z-index:251696128" o:allowincell="t" fillcolor="#6182d6" strokecolor="#475e9c" strokeweight="1pt">
+              <v:rect id="1043" style="position:absolute;margin-left:271.236pt;margin-top:26.1683pt;width:144pt;height:68.842pt;mso-position-horizontal-relative:column;mso-position-vertical-relative:line;v-text-anchor:middle;mso-wrap-style:square;z-index:251696128" o:allowincell="t" fillcolor="#6182d6" strokecolor="#475e9c" strokeweight="1pt">
                 <v:textbox inset="2.5mm,1.3mm,2.5mm,1.3mm">
                   <w:txbxContent>
                     <w:p>
@@ -3239,10 +3289,8 @@
                       </w:pPr>
                       <w:r>
                         <w:rPr>
-                          <w:lang w:eastAsia="ko-KR"/>
                           <w:sz w:val="34"/>
                           <w:szCs w:val="36"/>
-                          <w:rtl w:val="off"/>
                         </w:rPr>
                         <w:t>Find “fee-yes”</w:t>
                       </w:r>
@@ -3264,10 +3312,10 @@
         <mc:AlternateContent>
           <mc:Choice Requires="wps">
             <w:drawing>
-              <wp:anchor distT="0" distB="0" distL="114300" distR="114300" simplePos="0" relativeHeight="251675648" behindDoc="0" locked="0" layoutInCell="1" hidden="0" allowOverlap="1" wp14:anchorId="339ECDDE" wp14:editId="6E4C9F6D">
+              <wp:anchor distT="0" distB="0" distL="114300" distR="114300" behindDoc="0" locked="0" layoutInCell="1" simplePos="0" relativeHeight="251675648" allowOverlap="1" hidden="0">
                 <wp:simplePos x="0" y="0"/>
                 <wp:positionH relativeFrom="column">
-                  <wp:posOffset>430462</wp:posOffset>
+                  <wp:posOffset>430461</wp:posOffset>
                 </wp:positionH>
                 <wp:positionV relativeFrom="paragraph">
                   <wp:posOffset>19489</wp:posOffset>
@@ -3275,7 +3323,7 @@
                 <wp:extent cx="1828797" cy="874293"/>
                 <wp:effectExtent l="6350" t="6350" r="6350" b="6350"/>
                 <wp:wrapNone/>
-                <wp:docPr id="1041" name="shape1041"/>
+                <wp:docPr id="1044" name="shape1044" hidden="0"/>
                 <wp:cNvGraphicFramePr>
                   <a:graphicFrameLocks xmlns:a="http://schemas.openxmlformats.org/drawingml/2006/main"/>
                 </wp:cNvGraphicFramePr>
@@ -3341,7 +3389,7 @@
           </mc:Choice>
           <mc:Fallback>
             <w:pict>
-              <v:rect id="1041" style="position:absolute;margin-left:33.8947pt;margin-top:1.53457pt;width:144pt;height:68.842pt;mso-position-horizontal-relative:column;mso-position-vertical-relative:line;v-text-anchor:middle;mso-wrap-style:square;z-index:251675648" o:allowincell="t" fillcolor="#6182d6" strokecolor="#475e9c" strokeweight="1pt">
+              <v:rect id="1044" style="position:absolute;margin-left:33.8946pt;margin-top:1.53457pt;width:144pt;height:68.842pt;mso-position-horizontal-relative:column;mso-position-vertical-relative:line;v-text-anchor:middle;mso-wrap-style:square;z-index:251675648" o:allowincell="t" fillcolor="#6182d6" strokecolor="#475e9c" strokeweight="1pt">
                 <v:textbox inset="2.5mm,1.3mm,2.5mm,1.3mm">
                   <w:txbxContent>
                     <w:p>
@@ -3354,10 +3402,8 @@
                       </w:pPr>
                       <w:r>
                         <w:rPr>
-                          <w:lang w:eastAsia="ko-KR"/>
                           <w:sz w:val="36"/>
                           <w:szCs w:val="38"/>
-                          <w:rtl w:val="off"/>
                         </w:rPr>
                         <w:t>print data</w:t>
                       </w:r>
@@ -3379,27 +3425,27 @@
         <mc:AlternateContent>
           <mc:Choice Requires="wps">
             <w:drawing>
-              <wp:anchor distT="0" distB="0" distL="114300" distR="114300" simplePos="0" relativeHeight="251708416" behindDoc="0" locked="0" layoutInCell="1" hidden="0" allowOverlap="1" wp14:anchorId="0C8D1A60" wp14:editId="1C399F6E">
+              <wp:anchor distT="0" distB="0" distL="114300" distR="114300" behindDoc="0" locked="0" layoutInCell="1" simplePos="0" relativeHeight="251708416" allowOverlap="1" hidden="0">
                 <wp:simplePos x="0" y="0"/>
                 <wp:positionH relativeFrom="column">
                   <wp:posOffset>2374895</wp:posOffset>
                 </wp:positionH>
                 <wp:positionV relativeFrom="paragraph">
-                  <wp:posOffset>104874</wp:posOffset>
+                  <wp:posOffset>104873</wp:posOffset>
                 </wp:positionV>
                 <wp:extent cx="820614" cy="0"/>
                 <wp:effectExtent l="3175" t="3175" r="3175" b="3175"/>
                 <wp:wrapNone/>
-                <wp:docPr id="1073" name="shape1073"/>
+                <wp:docPr id="1045" name="shape1045" hidden="0"/>
                 <wp:cNvGraphicFramePr>
                   <a:graphicFrameLocks xmlns:a="http://schemas.openxmlformats.org/drawingml/2006/main"/>
                 </wp:cNvGraphicFramePr>
                 <a:graphic xmlns:a="http://schemas.openxmlformats.org/drawingml/2006/main">
                   <a:graphicData uri="http://schemas.microsoft.com/office/word/2010/wordprocessingShape">
                     <wps:wsp>
-                      <wps:cNvCnPr>
-                        <a:cxnSpLocks/>
-                      </wps:cNvCnPr>
+                      <wps:cNvSpPr>
+                        <a:spLocks/>
+                      </wps:cNvSpPr>
                       <wps:spPr>
                         <a:xfrm>
                           <a:off x="0" y="0"/>
@@ -3427,7 +3473,9 @@
                         </a:effectRef>
                         <a:fontRef idx="minor"/>
                       </wps:style>
-                      <wps:bodyPr/>
+                      <wps:bodyPr rot="0" vert="horz" wrap="square" lIns="91440" tIns="45720" rIns="91440" bIns="45720" anchor="t">
+                        <a:noAutofit/>
+                      </wps:bodyPr>
                     </wps:wsp>
                   </a:graphicData>
                 </a:graphic>
@@ -3436,7 +3484,7 @@
           </mc:Choice>
           <mc:Fallback>
             <w:pict>
-              <v:line id="line 2" style="position:absolute;margin-left:187pt;margin-top:8.25781pt;width:64.6153pt;height:0pt;mso-position-horizontal-relative:column;mso-position-vertical-relative:line;z-index:251708416" o:allowincell="t" filled="f" strokecolor="#5b7ed3">
+              <v:line id="line 2" style="position:absolute;margin-left:187pt;margin-top:8.2578pt;width:64.6153pt;height:0pt;mso-position-horizontal-relative:column;mso-position-vertical-relative:line;v-text-anchor:top;mso-wrap-style:square;z-index:251708416" o:allowincell="t" filled="f" strokecolor="#5b7ed3">
                 <v:stroke joinstyle="round" endarrow="block"/>
               </v:line>
             </w:pict>
@@ -3453,7 +3501,7 @@
         <mc:AlternateContent>
           <mc:Choice Requires="wps">
             <w:drawing>
-              <wp:anchor distT="0" distB="0" distL="114300" distR="114300" simplePos="0" relativeHeight="251719680" behindDoc="0" locked="0" layoutInCell="1" hidden="0" allowOverlap="1" wp14:anchorId="69A60E88" wp14:editId="228873DD">
+              <wp:anchor distT="0" distB="0" distL="114300" distR="114300" behindDoc="0" locked="0" layoutInCell="1" simplePos="0" relativeHeight="251719680" allowOverlap="1" hidden="0">
                 <wp:simplePos x="0" y="0"/>
                 <wp:positionH relativeFrom="column">
                   <wp:posOffset>4364020</wp:posOffset>
@@ -3464,16 +3512,16 @@
                 <wp:extent cx="0" cy="375138"/>
                 <wp:effectExtent l="3175" t="3175" r="3175" b="3175"/>
                 <wp:wrapNone/>
-                <wp:docPr id="1084" name="shape1084"/>
+                <wp:docPr id="1046" name="shape1046" hidden="0"/>
                 <wp:cNvGraphicFramePr>
                   <a:graphicFrameLocks xmlns:a="http://schemas.openxmlformats.org/drawingml/2006/main"/>
                 </wp:cNvGraphicFramePr>
                 <a:graphic xmlns:a="http://schemas.openxmlformats.org/drawingml/2006/main">
                   <a:graphicData uri="http://schemas.microsoft.com/office/word/2010/wordprocessingShape">
                     <wps:wsp>
-                      <wps:cNvCnPr>
-                        <a:cxnSpLocks/>
-                      </wps:cNvCnPr>
+                      <wps:cNvSpPr>
+                        <a:spLocks/>
+                      </wps:cNvSpPr>
                       <wps:spPr>
                         <a:xfrm>
                           <a:off x="0" y="0"/>
@@ -3501,7 +3549,9 @@
                         </a:effectRef>
                         <a:fontRef idx="minor"/>
                       </wps:style>
-                      <wps:bodyPr/>
+                      <wps:bodyPr rot="0" vert="horz" wrap="square" lIns="91440" tIns="45720" rIns="91440" bIns="45720" anchor="t">
+                        <a:noAutofit/>
+                      </wps:bodyPr>
                     </wps:wsp>
                   </a:graphicData>
                 </a:graphic>
@@ -3510,7 +3560,7 @@
           </mc:Choice>
           <mc:Fallback>
             <w:pict>
-              <v:line id="line 2" style="position:absolute;margin-left:343.624pt;margin-top:22.398pt;width:0pt;height:29.5385pt;mso-position-horizontal-relative:column;mso-position-vertical-relative:line;z-index:251719680" o:allowincell="t" filled="f" strokecolor="#5b7ed3">
+              <v:line id="line 2" style="position:absolute;margin-left:343.624pt;margin-top:22.398pt;width:0pt;height:29.5384pt;mso-position-horizontal-relative:column;mso-position-vertical-relative:line;v-text-anchor:top;mso-wrap-style:square;z-index:251719680" o:allowincell="t" filled="f" strokecolor="#5b7ed3">
                 <v:stroke joinstyle="round" endarrow="block"/>
               </v:line>
             </w:pict>
@@ -3527,7 +3577,7 @@
         <mc:AlternateContent>
           <mc:Choice Requires="wps">
             <w:drawing>
-              <wp:anchor distT="0" distB="0" distL="114300" distR="114300" simplePos="0" relativeHeight="251715584" behindDoc="0" locked="0" layoutInCell="1" hidden="0" allowOverlap="1" wp14:anchorId="67D1B3CF" wp14:editId="72EBF3D2">
+              <wp:anchor distT="0" distB="0" distL="114300" distR="114300" behindDoc="0" locked="0" layoutInCell="1" simplePos="0" relativeHeight="251715584" allowOverlap="1" hidden="0">
                 <wp:simplePos x="0" y="0"/>
                 <wp:positionH relativeFrom="column">
                   <wp:posOffset>1302347</wp:posOffset>
@@ -3538,16 +3588,16 @@
                 <wp:extent cx="0" cy="375138"/>
                 <wp:effectExtent l="3175" t="3175" r="3175" b="3175"/>
                 <wp:wrapNone/>
-                <wp:docPr id="1080" name="shape1080"/>
+                <wp:docPr id="1047" name="shape1047" hidden="0"/>
                 <wp:cNvGraphicFramePr>
                   <a:graphicFrameLocks xmlns:a="http://schemas.openxmlformats.org/drawingml/2006/main"/>
                 </wp:cNvGraphicFramePr>
                 <a:graphic xmlns:a="http://schemas.openxmlformats.org/drawingml/2006/main">
                   <a:graphicData uri="http://schemas.microsoft.com/office/word/2010/wordprocessingShape">
                     <wps:wsp>
-                      <wps:cNvCnPr>
-                        <a:cxnSpLocks/>
-                      </wps:cNvCnPr>
+                      <wps:cNvSpPr>
+                        <a:spLocks/>
+                      </wps:cNvSpPr>
                       <wps:spPr>
                         <a:xfrm>
                           <a:off x="0" y="0"/>
@@ -3575,7 +3625,9 @@
                         </a:effectRef>
                         <a:fontRef idx="minor"/>
                       </wps:style>
-                      <wps:bodyPr/>
+                      <wps:bodyPr rot="0" vert="horz" wrap="square" lIns="91440" tIns="45720" rIns="91440" bIns="45720" anchor="t">
+                        <a:noAutofit/>
+                      </wps:bodyPr>
                     </wps:wsp>
                   </a:graphicData>
                 </a:graphic>
@@ -3584,7 +3636,7 @@
           </mc:Choice>
           <mc:Fallback>
             <w:pict>
-              <v:line id="line 2" style="position:absolute;margin-left:102.547pt;margin-top:2.53145pt;width:0pt;height:29.5385pt;mso-position-horizontal-relative:column;mso-position-vertical-relative:line;z-index:251715584" o:allowincell="t" filled="f" strokecolor="#5b7ed3">
+              <v:line id="line 2" style="position:absolute;margin-left:102.547pt;margin-top:2.53142pt;width:0pt;height:29.5384pt;mso-position-horizontal-relative:column;mso-position-vertical-relative:line;v-text-anchor:top;mso-wrap-style:square;z-index:251715584" o:allowincell="t" filled="f" strokecolor="#5b7ed3">
                 <v:stroke joinstyle="round" endarrow="block"/>
               </v:line>
             </w:pict>
@@ -3601,7 +3653,7 @@
         <mc:AlternateContent>
           <mc:Choice Requires="wps">
             <w:drawing>
-              <wp:anchor distT="0" distB="0" distL="114300" distR="114300" simplePos="0" relativeHeight="251697152" behindDoc="0" locked="0" layoutInCell="1" hidden="0" allowOverlap="1" wp14:anchorId="60F5C782" wp14:editId="4FF3A89B">
+              <wp:anchor distT="0" distB="0" distL="114300" distR="114300" behindDoc="0" locked="0" layoutInCell="1" simplePos="0" relativeHeight="251697152" allowOverlap="1" hidden="0">
                 <wp:simplePos x="0" y="0"/>
                 <wp:positionH relativeFrom="column">
                   <wp:posOffset>3435012</wp:posOffset>
@@ -3612,7 +3664,7 @@
                 <wp:extent cx="1828798" cy="914397"/>
                 <wp:effectExtent l="6350" t="6350" r="6350" b="6350"/>
                 <wp:wrapNone/>
-                <wp:docPr id="1062" name="shape1062"/>
+                <wp:docPr id="1048" name="shape1048" hidden="0"/>
                 <wp:cNvGraphicFramePr>
                   <a:graphicFrameLocks xmlns:a="http://schemas.openxmlformats.org/drawingml/2006/main"/>
                 </wp:cNvGraphicFramePr>
@@ -3674,7 +3726,7 @@
           </mc:Choice>
           <mc:Fallback>
             <w:pict>
-              <v:rect id="1062" style="position:absolute;margin-left:270.473pt;margin-top:7.72051pt;width:144pt;height:71.9998pt;mso-position-horizontal-relative:column;mso-position-vertical-relative:line;v-text-anchor:middle;mso-wrap-style:square;z-index:251697152" o:allowincell="t" fillcolor="#6182d6" strokecolor="#475e9c" strokeweight="1pt">
+              <v:rect id="1048" style="position:absolute;margin-left:270.473pt;margin-top:7.72047pt;width:144pt;height:71.9998pt;mso-position-horizontal-relative:column;mso-position-vertical-relative:line;v-text-anchor:middle;mso-wrap-style:square;z-index:251697152" o:allowincell="t" fillcolor="#6182d6" strokecolor="#475e9c" strokeweight="1pt">
                 <v:textbox inset="2.5mm,1.3mm,2.5mm,1.3mm">
                   <w:txbxContent>
                     <w:p>
@@ -3683,10 +3735,8 @@
                       </w:pPr>
                       <w:r>
                         <w:rPr>
-                          <w:lang w:eastAsia="ko-KR"/>
                           <w:sz w:val="34"/>
                           <w:szCs w:val="36"/>
-                          <w:rtl w:val="off"/>
                         </w:rPr>
                         <w:t>Find “staff”</w:t>
                       </w:r>
@@ -3706,7 +3756,7 @@
         <mc:AlternateContent>
           <mc:Choice Requires="wps">
             <w:drawing>
-              <wp:anchor distT="0" distB="0" distL="114300" distR="114300" simplePos="0" relativeHeight="251676672" behindDoc="0" locked="0" layoutInCell="1" hidden="0" allowOverlap="1" wp14:anchorId="51982F1B" wp14:editId="5653EEC2">
+              <wp:anchor distT="0" distB="0" distL="114300" distR="114300" behindDoc="0" locked="0" layoutInCell="1" simplePos="0" relativeHeight="251676672" allowOverlap="1" hidden="0">
                 <wp:simplePos x="0" y="0"/>
                 <wp:positionH relativeFrom="column">
                   <wp:posOffset>476917</wp:posOffset>
@@ -3717,7 +3767,7 @@
                 <wp:extent cx="1828798" cy="914397"/>
                 <wp:effectExtent l="6350" t="6350" r="6350" b="6350"/>
                 <wp:wrapNone/>
-                <wp:docPr id="1042" name="shape1042"/>
+                <wp:docPr id="1049" name="shape1049" hidden="0"/>
                 <wp:cNvGraphicFramePr>
                   <a:graphicFrameLocks xmlns:a="http://schemas.openxmlformats.org/drawingml/2006/main"/>
                 </wp:cNvGraphicFramePr>
@@ -3783,7 +3833,7 @@
           </mc:Choice>
           <mc:Fallback>
             <w:pict>
-              <v:rect id="1042" style="position:absolute;margin-left:37.5526pt;margin-top:11.01pt;width:144pt;height:71.9998pt;mso-position-horizontal-relative:column;mso-position-vertical-relative:line;v-text-anchor:middle;mso-wrap-style:square;z-index:251676672" o:allowincell="t" fillcolor="#6182d6" strokecolor="#475e9c" strokeweight="1pt">
+              <v:rect id="1049" style="position:absolute;margin-left:37.5525pt;margin-top:11.0099pt;width:144pt;height:71.9998pt;mso-position-horizontal-relative:column;mso-position-vertical-relative:line;v-text-anchor:middle;mso-wrap-style:square;z-index:251676672" o:allowincell="t" fillcolor="#6182d6" strokecolor="#475e9c" strokeweight="1pt">
                 <v:textbox inset="2.5mm,1.3mm,2.5mm,1.3mm">
                   <w:txbxContent>
                     <w:p>
@@ -3796,10 +3846,8 @@
                       </w:pPr>
                       <w:r>
                         <w:rPr>
-                          <w:lang w:eastAsia="ko-KR"/>
                           <w:sz w:val="32"/>
                           <w:szCs w:val="34"/>
-                          <w:rtl w:val="off"/>
                         </w:rPr>
                         <w:t>Delete data</w:t>
                       </w:r>
@@ -3821,7 +3869,7 @@
         <mc:AlternateContent>
           <mc:Choice Requires="wps">
             <w:drawing>
-              <wp:anchor distT="0" distB="0" distL="114300" distR="114300" simplePos="0" relativeHeight="251709440" behindDoc="0" locked="0" layoutInCell="1" hidden="0" allowOverlap="1" wp14:anchorId="6CFB5B0C" wp14:editId="01E0BBA5">
+              <wp:anchor distT="0" distB="0" distL="114300" distR="114300" behindDoc="0" locked="0" layoutInCell="1" simplePos="0" relativeHeight="251709440" allowOverlap="1" hidden="0">
                 <wp:simplePos x="0" y="0"/>
                 <wp:positionH relativeFrom="column">
                   <wp:posOffset>2498475</wp:posOffset>
@@ -3832,16 +3880,16 @@
                 <wp:extent cx="820614" cy="0"/>
                 <wp:effectExtent l="3175" t="3175" r="3175" b="3175"/>
                 <wp:wrapNone/>
-                <wp:docPr id="1074" name="shape1074"/>
+                <wp:docPr id="1050" name="shape1050" hidden="0"/>
                 <wp:cNvGraphicFramePr>
                   <a:graphicFrameLocks xmlns:a="http://schemas.openxmlformats.org/drawingml/2006/main"/>
                 </wp:cNvGraphicFramePr>
                 <a:graphic xmlns:a="http://schemas.openxmlformats.org/drawingml/2006/main">
                   <a:graphicData uri="http://schemas.microsoft.com/office/word/2010/wordprocessingShape">
                     <wps:wsp>
-                      <wps:cNvCnPr>
-                        <a:cxnSpLocks/>
-                      </wps:cNvCnPr>
+                      <wps:cNvSpPr>
+                        <a:spLocks/>
+                      </wps:cNvSpPr>
                       <wps:spPr>
                         <a:xfrm>
                           <a:off x="0" y="0"/>
@@ -3869,7 +3917,9 @@
                         </a:effectRef>
                         <a:fontRef idx="minor"/>
                       </wps:style>
-                      <wps:bodyPr/>
+                      <wps:bodyPr rot="0" vert="horz" wrap="square" lIns="91440" tIns="45720" rIns="91440" bIns="45720" anchor="t">
+                        <a:noAutofit/>
+                      </wps:bodyPr>
                     </wps:wsp>
                   </a:graphicData>
                 </a:graphic>
@@ -3878,7 +3928,7 @@
           </mc:Choice>
           <mc:Fallback>
             <w:pict>
-              <v:line id="line 2" style="position:absolute;margin-left:196.73pt;margin-top:12.8875pt;width:64.6153pt;height:0pt;mso-position-horizontal-relative:column;mso-position-vertical-relative:line;z-index:251709440" o:allowincell="t" filled="f" strokecolor="#5b7ed3">
+              <v:line id="line 2" style="position:absolute;margin-left:196.73pt;margin-top:12.8875pt;width:64.6153pt;height:0pt;mso-position-horizontal-relative:column;mso-position-vertical-relative:line;v-text-anchor:top;mso-wrap-style:square;z-index:251709440" o:allowincell="t" filled="f" strokecolor="#5b7ed3">
                 <v:stroke joinstyle="round" endarrow="block"/>
               </v:line>
             </w:pict>
@@ -3896,27 +3946,27 @@
         <mc:AlternateContent>
           <mc:Choice Requires="wps">
             <w:drawing>
-              <wp:anchor distT="0" distB="0" distL="114300" distR="114300" simplePos="0" relativeHeight="251720704" behindDoc="0" locked="0" layoutInCell="1" hidden="0" allowOverlap="1" wp14:anchorId="258B6C27" wp14:editId="70C0EB62">
+              <wp:anchor distT="0" distB="0" distL="114300" distR="114300" behindDoc="0" locked="0" layoutInCell="1" simplePos="0" relativeHeight="251720704" allowOverlap="1" hidden="0">
                 <wp:simplePos x="0" y="0"/>
                 <wp:positionH relativeFrom="column">
                   <wp:posOffset>4346924</wp:posOffset>
                 </wp:positionH>
                 <wp:positionV relativeFrom="paragraph">
-                  <wp:posOffset>174959</wp:posOffset>
+                  <wp:posOffset>174958</wp:posOffset>
                 </wp:positionV>
                 <wp:extent cx="0" cy="375138"/>
                 <wp:effectExtent l="3175" t="3175" r="3175" b="3175"/>
                 <wp:wrapNone/>
-                <wp:docPr id="1085" name="shape1085"/>
+                <wp:docPr id="1051" name="shape1051" hidden="0"/>
                 <wp:cNvGraphicFramePr>
                   <a:graphicFrameLocks xmlns:a="http://schemas.openxmlformats.org/drawingml/2006/main"/>
                 </wp:cNvGraphicFramePr>
                 <a:graphic xmlns:a="http://schemas.openxmlformats.org/drawingml/2006/main">
                   <a:graphicData uri="http://schemas.microsoft.com/office/word/2010/wordprocessingShape">
                     <wps:wsp>
-                      <wps:cNvCnPr>
-                        <a:cxnSpLocks/>
-                      </wps:cNvCnPr>
+                      <wps:cNvSpPr>
+                        <a:spLocks/>
+                      </wps:cNvSpPr>
                       <wps:spPr>
                         <a:xfrm>
                           <a:off x="0" y="0"/>
@@ -3944,7 +3994,9 @@
                         </a:effectRef>
                         <a:fontRef idx="minor"/>
                       </wps:style>
-                      <wps:bodyPr/>
+                      <wps:bodyPr rot="0" vert="horz" wrap="square" lIns="91440" tIns="45720" rIns="91440" bIns="45720" anchor="t">
+                        <a:noAutofit/>
+                      </wps:bodyPr>
                     </wps:wsp>
                   </a:graphicData>
                 </a:graphic>
@@ -3953,7 +4005,7 @@
           </mc:Choice>
           <mc:Fallback>
             <w:pict>
-              <v:line id="line 2" style="position:absolute;margin-left:342.277pt;margin-top:13.7764pt;width:0pt;height:29.5385pt;mso-position-horizontal-relative:column;mso-position-vertical-relative:line;z-index:251720704" o:allowincell="t" filled="f" strokecolor="#5b7ed3">
+              <v:line id="line 2" style="position:absolute;margin-left:342.277pt;margin-top:13.7763pt;width:0pt;height:29.5384pt;mso-position-horizontal-relative:column;mso-position-vertical-relative:line;v-text-anchor:top;mso-wrap-style:square;z-index:251720704" o:allowincell="t" filled="f" strokecolor="#5b7ed3">
                 <v:stroke joinstyle="round" endarrow="block"/>
               </v:line>
             </w:pict>
@@ -3968,7 +4020,7 @@
         <mc:AlternateContent>
           <mc:Choice Requires="wps">
             <w:drawing>
-              <wp:anchor distT="0" distB="0" distL="114300" distR="114300" simplePos="0" relativeHeight="251716608" behindDoc="0" locked="0" layoutInCell="1" hidden="0" allowOverlap="1" wp14:anchorId="34130FEE" wp14:editId="5A56E491">
+              <wp:anchor distT="0" distB="0" distL="114300" distR="114300" behindDoc="0" locked="0" layoutInCell="1" simplePos="0" relativeHeight="251716608" allowOverlap="1" hidden="0">
                 <wp:simplePos x="0" y="0"/>
                 <wp:positionH relativeFrom="column">
                   <wp:posOffset>1390758</wp:posOffset>
@@ -3979,16 +4031,16 @@
                 <wp:extent cx="0" cy="375138"/>
                 <wp:effectExtent l="3175" t="3175" r="3175" b="3175"/>
                 <wp:wrapNone/>
-                <wp:docPr id="1081" name="shape1081"/>
+                <wp:docPr id="1052" name="shape1052" hidden="0"/>
                 <wp:cNvGraphicFramePr>
                   <a:graphicFrameLocks xmlns:a="http://schemas.openxmlformats.org/drawingml/2006/main"/>
                 </wp:cNvGraphicFramePr>
                 <a:graphic xmlns:a="http://schemas.openxmlformats.org/drawingml/2006/main">
                   <a:graphicData uri="http://schemas.microsoft.com/office/word/2010/wordprocessingShape">
                     <wps:wsp>
-                      <wps:cNvCnPr>
-                        <a:cxnSpLocks/>
-                      </wps:cNvCnPr>
+                      <wps:cNvSpPr>
+                        <a:spLocks/>
+                      </wps:cNvSpPr>
                       <wps:spPr>
                         <a:xfrm>
                           <a:off x="0" y="0"/>
@@ -4016,7 +4068,9 @@
                         </a:effectRef>
                         <a:fontRef idx="minor"/>
                       </wps:style>
-                      <wps:bodyPr/>
+                      <wps:bodyPr rot="0" vert="horz" wrap="square" lIns="91440" tIns="45720" rIns="91440" bIns="45720" anchor="t">
+                        <a:noAutofit/>
+                      </wps:bodyPr>
                     </wps:wsp>
                   </a:graphicData>
                 </a:graphic>
@@ -4025,7 +4079,7 @@
           </mc:Choice>
           <mc:Fallback>
             <w:pict>
-              <v:line id="line 2" style="position:absolute;margin-left:109.509pt;margin-top:21.0072pt;width:0pt;height:29.5385pt;mso-position-horizontal-relative:column;mso-position-vertical-relative:line;z-index:251716608" o:allowincell="t" filled="f" strokecolor="#5b7ed3">
+              <v:line id="line 2" style="position:absolute;margin-left:109.509pt;margin-top:21.0072pt;width:0pt;height:29.5384pt;mso-position-horizontal-relative:column;mso-position-vertical-relative:line;v-text-anchor:top;mso-wrap-style:square;z-index:251716608" o:allowincell="t" filled="f" strokecolor="#5b7ed3">
                 <v:stroke joinstyle="round" endarrow="block"/>
               </v:line>
             </w:pict>
@@ -4043,10 +4097,10 @@
         <mc:AlternateContent>
           <mc:Choice Requires="wps">
             <w:drawing>
-              <wp:anchor distT="0" distB="0" distL="114300" distR="114300" simplePos="0" relativeHeight="251698176" behindDoc="0" locked="0" layoutInCell="1" hidden="0" allowOverlap="1" wp14:anchorId="528B76FA" wp14:editId="4B6028AA">
+              <wp:anchor distT="0" distB="0" distL="114300" distR="114300" behindDoc="0" locked="0" layoutInCell="1" simplePos="0" relativeHeight="251698176" allowOverlap="1" hidden="0">
                 <wp:simplePos x="0" y="0"/>
                 <wp:positionH relativeFrom="column">
-                  <wp:posOffset>3457404</wp:posOffset>
+                  <wp:posOffset>3457403</wp:posOffset>
                 </wp:positionH>
                 <wp:positionV relativeFrom="paragraph">
                   <wp:posOffset>106099</wp:posOffset>
@@ -4054,7 +4108,7 @@
                 <wp:extent cx="1828798" cy="994608"/>
                 <wp:effectExtent l="6350" t="6350" r="6350" b="6350"/>
                 <wp:wrapNone/>
-                <wp:docPr id="1063" name="shape1063"/>
+                <wp:docPr id="1053" name="shape1053" hidden="0"/>
                 <wp:cNvGraphicFramePr>
                   <a:graphicFrameLocks xmlns:a="http://schemas.openxmlformats.org/drawingml/2006/main"/>
                 </wp:cNvGraphicFramePr>
@@ -4120,7 +4174,7 @@
           </mc:Choice>
           <mc:Fallback>
             <w:pict>
-              <v:rect id="1063" style="position:absolute;margin-left:272.237pt;margin-top:8.3543pt;width:144pt;height:78.3156pt;mso-position-horizontal-relative:column;mso-position-vertical-relative:line;v-text-anchor:middle;mso-wrap-style:square;z-index:251698176" o:allowincell="t" fillcolor="#6182d6" strokecolor="#475e9c" strokeweight="1pt">
+              <v:rect id="1053" style="position:absolute;margin-left:272.237pt;margin-top:8.35425pt;width:144pt;height:78.3156pt;mso-position-horizontal-relative:column;mso-position-vertical-relative:line;v-text-anchor:middle;mso-wrap-style:square;z-index:251698176" o:allowincell="t" fillcolor="#6182d6" strokecolor="#475e9c" strokeweight="1pt">
                 <v:textbox inset="2.5mm,1.3mm,2.5mm,1.3mm">
                   <w:txbxContent>
                     <w:p>
@@ -4133,10 +4187,8 @@
                       </w:pPr>
                       <w:r>
                         <w:rPr>
-                          <w:lang w:eastAsia="ko-KR"/>
                           <w:sz w:val="28"/>
                           <w:szCs w:val="30"/>
-                          <w:rtl w:val="off"/>
                         </w:rPr>
                         <w:t>Find age &amp; linking</w:t>
                       </w:r>
@@ -4156,7 +4208,7 @@
         <mc:AlternateContent>
           <mc:Choice Requires="wps">
             <w:drawing>
-              <wp:anchor distT="0" distB="0" distL="114300" distR="114300" simplePos="0" relativeHeight="251677696" behindDoc="0" locked="0" layoutInCell="1" hidden="0" allowOverlap="1" wp14:anchorId="4304E56A" wp14:editId="2DE1DD50">
+              <wp:anchor distT="0" distB="0" distL="114300" distR="114300" behindDoc="0" locked="0" layoutInCell="1" simplePos="0" relativeHeight="251677696" allowOverlap="1" hidden="0">
                 <wp:simplePos x="0" y="0"/>
                 <wp:positionH relativeFrom="column">
                   <wp:posOffset>483267</wp:posOffset>
@@ -4167,7 +4219,7 @@
                 <wp:extent cx="1828798" cy="994608"/>
                 <wp:effectExtent l="6350" t="6350" r="6350" b="6350"/>
                 <wp:wrapNone/>
-                <wp:docPr id="1043" name="shape1043"/>
+                <wp:docPr id="1054" name="shape1054" hidden="0"/>
                 <wp:cNvGraphicFramePr>
                   <a:graphicFrameLocks xmlns:a="http://schemas.openxmlformats.org/drawingml/2006/main"/>
                 </wp:cNvGraphicFramePr>
@@ -4233,7 +4285,7 @@
           </mc:Choice>
           <mc:Fallback>
             <w:pict>
-              <v:rect id="1043" style="position:absolute;margin-left:38.0526pt;margin-top:13.5385pt;width:144pt;height:78.3156pt;mso-position-horizontal-relative:column;mso-position-vertical-relative:line;v-text-anchor:middle;mso-wrap-style:square;z-index:251677696" o:allowincell="t" fillcolor="#6182d6" strokecolor="#475e9c" strokeweight="1pt">
+              <v:rect id="1054" style="position:absolute;margin-left:38.0525pt;margin-top:13.5384pt;width:144pt;height:78.3156pt;mso-position-horizontal-relative:column;mso-position-vertical-relative:line;v-text-anchor:middle;mso-wrap-style:square;z-index:251677696" o:allowincell="t" fillcolor="#6182d6" strokecolor="#475e9c" strokeweight="1pt">
                 <v:textbox inset="2.5mm,1.3mm,2.5mm,1.3mm">
                   <w:txbxContent>
                     <w:p>
@@ -4246,10 +4298,8 @@
                       </w:pPr>
                       <w:r>
                         <w:rPr>
-                          <w:lang w:eastAsia="ko-KR"/>
                           <w:sz w:val="34"/>
                           <w:szCs w:val="36"/>
-                          <w:rtl w:val="off"/>
                         </w:rPr>
                         <w:t>Insert data</w:t>
                       </w:r>
@@ -4271,7 +4321,7 @@
         <mc:AlternateContent>
           <mc:Choice Requires="wps">
             <w:drawing>
-              <wp:anchor distT="0" distB="0" distL="114300" distR="114300" simplePos="0" relativeHeight="251710464" behindDoc="0" locked="0" layoutInCell="1" hidden="0" allowOverlap="1" wp14:anchorId="4CF41CAE" wp14:editId="4BFD1827">
+              <wp:anchor distT="0" distB="0" distL="114300" distR="114300" behindDoc="0" locked="0" layoutInCell="1" simplePos="0" relativeHeight="251710464" allowOverlap="1" hidden="0">
                 <wp:simplePos x="0" y="0"/>
                 <wp:positionH relativeFrom="column">
                   <wp:posOffset>2387595</wp:posOffset>
@@ -4282,16 +4332,16 @@
                 <wp:extent cx="820614" cy="0"/>
                 <wp:effectExtent l="3175" t="3175" r="3175" b="3175"/>
                 <wp:wrapNone/>
-                <wp:docPr id="1075" name="shape1075"/>
+                <wp:docPr id="1055" name="shape1055" hidden="0"/>
                 <wp:cNvGraphicFramePr>
                   <a:graphicFrameLocks xmlns:a="http://schemas.openxmlformats.org/drawingml/2006/main"/>
                 </wp:cNvGraphicFramePr>
                 <a:graphic xmlns:a="http://schemas.openxmlformats.org/drawingml/2006/main">
                   <a:graphicData uri="http://schemas.microsoft.com/office/word/2010/wordprocessingShape">
                     <wps:wsp>
-                      <wps:cNvCnPr>
-                        <a:cxnSpLocks/>
-                      </wps:cNvCnPr>
+                      <wps:cNvSpPr>
+                        <a:spLocks/>
+                      </wps:cNvSpPr>
                       <wps:spPr>
                         <a:xfrm>
                           <a:off x="0" y="0"/>
@@ -4319,7 +4369,9 @@
                         </a:effectRef>
                         <a:fontRef idx="minor"/>
                       </wps:style>
-                      <wps:bodyPr/>
+                      <wps:bodyPr rot="0" vert="horz" wrap="square" lIns="91440" tIns="45720" rIns="91440" bIns="45720" anchor="t">
+                        <a:noAutofit/>
+                      </wps:bodyPr>
                     </wps:wsp>
                   </a:graphicData>
                 </a:graphic>
@@ -4328,7 +4380,7 @@
           </mc:Choice>
           <mc:Fallback>
             <w:pict>
-              <v:line id="line 2" style="position:absolute;margin-left:188pt;margin-top:19.7396pt;width:64.6153pt;height:0pt;mso-position-horizontal-relative:column;mso-position-vertical-relative:line;z-index:251710464" o:allowincell="t" filled="f" strokecolor="#5b7ed3">
+              <v:line id="line 2" style="position:absolute;margin-left:188pt;margin-top:19.7396pt;width:64.6153pt;height:0pt;mso-position-horizontal-relative:column;mso-position-vertical-relative:line;v-text-anchor:top;mso-wrap-style:square;z-index:251710464" o:allowincell="t" filled="f" strokecolor="#5b7ed3">
                 <v:stroke joinstyle="round" endarrow="block"/>
               </v:line>
             </w:pict>
@@ -4346,7 +4398,7 @@
         <mc:AlternateContent>
           <mc:Choice Requires="wps">
             <w:drawing>
-              <wp:anchor distT="0" distB="0" distL="114300" distR="114300" simplePos="0" relativeHeight="251704320" behindDoc="0" locked="0" layoutInCell="1" hidden="0" allowOverlap="1" wp14:anchorId="47945AF2" wp14:editId="2171DA65">
+              <wp:anchor distT="0" distB="0" distL="114300" distR="114300" behindDoc="0" locked="0" layoutInCell="1" simplePos="0" relativeHeight="251704320" allowOverlap="1" hidden="0">
                 <wp:simplePos x="0" y="0"/>
                 <wp:positionH relativeFrom="column">
                   <wp:posOffset>-140294</wp:posOffset>
@@ -4357,16 +4409,16 @@
                 <wp:extent cx="2727155" cy="24063"/>
                 <wp:effectExtent l="3175" t="3175" r="3175" b="3175"/>
                 <wp:wrapNone/>
-                <wp:docPr id="1069" name="shape1069"/>
+                <wp:docPr id="1056" name="shape1056" hidden="0"/>
                 <wp:cNvGraphicFramePr>
                   <a:graphicFrameLocks xmlns:a="http://schemas.openxmlformats.org/drawingml/2006/main"/>
                 </wp:cNvGraphicFramePr>
                 <a:graphic xmlns:a="http://schemas.openxmlformats.org/drawingml/2006/main">
                   <a:graphicData uri="http://schemas.microsoft.com/office/word/2010/wordprocessingShape">
                     <wps:wsp>
-                      <wps:cNvCnPr>
-                        <a:cxnSpLocks/>
-                      </wps:cNvCnPr>
+                      <wps:cNvSpPr>
+                        <a:spLocks/>
+                      </wps:cNvSpPr>
                       <wps:spPr>
                         <a:xfrm flipV="1">
                           <a:off x="0" y="0"/>
@@ -4392,7 +4444,9 @@
                         </a:effectRef>
                         <a:fontRef idx="minor"/>
                       </wps:style>
-                      <wps:bodyPr/>
+                      <wps:bodyPr rot="0" vert="horz" wrap="square" lIns="91440" tIns="45720" rIns="91440" bIns="45720" anchor="t">
+                        <a:noAutofit/>
+                      </wps:bodyPr>
                     </wps:wsp>
                   </a:graphicData>
                 </a:graphic>
@@ -4401,7 +4455,7 @@
           </mc:Choice>
           <mc:Fallback>
             <w:pict>
-              <v:line id="line 2" style="position:absolute;margin-left:-11.0468pt;margin-top:29.7203pt;width:214.737pt;height:1.89473pt;mso-position-horizontal-relative:column;mso-position-vertical-relative:line;flip:y;z-index:251704320" o:allowincell="t" filled="f" strokecolor="#5b7ed3">
+              <v:line id="line 2" style="position:absolute;margin-left:-11.0468pt;margin-top:29.7202pt;width:214.737pt;height:1.89472pt;mso-position-horizontal-relative:column;mso-position-vertical-relative:line;v-text-anchor:top;mso-wrap-style:square;flip:y;z-index:251704320" o:allowincell="t" filled="f" strokecolor="#5b7ed3">
                 <v:stroke joinstyle="round"/>
               </v:line>
             </w:pict>
@@ -4423,7 +4477,6 @@
           <w:sz w:val="26"/>
           <w:szCs w:val="28"/>
         </w:rPr>
-        <w:lastRenderedPageBreak/>
         <w:t>[Form a program Structure]</w:t>
       </w:r>
     </w:p>
@@ -4751,10 +4804,8 @@
           <w:sz w:val="24"/>
           <w:szCs w:val="26"/>
         </w:rPr>
-        <w:lastRenderedPageBreak/>
         <w:t xml:space="preserve">&lt; 4. Write a Program </w:t>
       </w:r>
-      <w:proofErr w:type="gramStart"/>
       <w:r>
         <w:rPr>
           <w:sz w:val="24"/>
@@ -4762,7 +4813,6 @@
         </w:rPr>
         <w:t>Outline :</w:t>
       </w:r>
-      <w:proofErr w:type="gramEnd"/>
       <w:r>
         <w:rPr>
           <w:sz w:val="24"/>
@@ -4785,7 +4835,6 @@
         </w:rPr>
         <w:t xml:space="preserve">void </w:t>
       </w:r>
-      <w:proofErr w:type="spellStart"/>
       <w:r>
         <w:rPr>
           <w:sz w:val="24"/>
@@ -4793,7 +4842,6 @@
         </w:rPr>
         <w:t>sort_</w:t>
       </w:r>
-      <w:proofErr w:type="gramStart"/>
       <w:r>
         <w:rPr>
           <w:sz w:val="24"/>
@@ -4801,7 +4849,6 @@
         </w:rPr>
         <w:t>data</w:t>
       </w:r>
-      <w:proofErr w:type="spellEnd"/>
       <w:r>
         <w:rPr>
           <w:sz w:val="24"/>
@@ -4809,7 +4856,6 @@
         </w:rPr>
         <w:t>(</w:t>
       </w:r>
-      <w:proofErr w:type="gramEnd"/>
       <w:r>
         <w:rPr>
           <w:sz w:val="24"/>
@@ -4832,6 +4878,13 @@
           <w:szCs w:val="26"/>
         </w:rPr>
         <w:tab/>
+      </w:r>
+      <w:r>
+        <w:rPr>
+          <w:rFonts w:hint="eastAsia"/>
+          <w:sz w:val="24"/>
+          <w:szCs w:val="26"/>
+        </w:rPr>
         <w:t xml:space="preserve"> for (int i = 0; i &lt; MAX; i++)</w:t>
       </w:r>
     </w:p>
@@ -4865,6 +4918,13 @@
           <w:szCs w:val="26"/>
         </w:rPr>
         <w:tab/>
+      </w:r>
+      <w:r>
+        <w:rPr>
+          <w:rFonts w:hint="eastAsia"/>
+          <w:sz w:val="24"/>
+          <w:szCs w:val="26"/>
+        </w:rPr>
         <w:t>for (int j = 0; j &lt; MAX - i - 1; j++)</w:t>
       </w:r>
     </w:p>
@@ -4898,9 +4958,15 @@
           <w:szCs w:val="26"/>
         </w:rPr>
         <w:tab/>
+      </w:r>
+      <w:r>
+        <w:rPr>
+          <w:rFonts w:hint="eastAsia"/>
+          <w:sz w:val="24"/>
+          <w:szCs w:val="26"/>
+        </w:rPr>
         <w:t>if (data[j</w:t>
       </w:r>
-      <w:proofErr w:type="gramStart"/>
       <w:r>
         <w:rPr>
           <w:rFonts w:hint="eastAsia"/>
@@ -4909,7 +4975,6 @@
         </w:rPr>
         <w:t>].age</w:t>
       </w:r>
-      <w:proofErr w:type="gramEnd"/>
       <w:r>
         <w:rPr>
           <w:rFonts w:hint="eastAsia"/>
@@ -4978,6 +5043,13 @@
           <w:szCs w:val="26"/>
         </w:rPr>
         <w:tab/>
+      </w:r>
+      <w:r>
+        <w:rPr>
+          <w:rFonts w:hint="eastAsia"/>
+          <w:sz w:val="24"/>
+          <w:szCs w:val="26"/>
+        </w:rPr>
         <w:t>malloc - create New node</w:t>
       </w:r>
     </w:p>
@@ -5152,6 +5224,13 @@
           <w:szCs w:val="26"/>
         </w:rPr>
         <w:tab/>
+      </w:r>
+      <w:r>
+        <w:rPr>
+          <w:rFonts w:hint="eastAsia"/>
+          <w:sz w:val="24"/>
+          <w:szCs w:val="26"/>
+        </w:rPr>
         <w:t>while( Node != NULL)</w:t>
       </w:r>
     </w:p>
@@ -5169,6 +5248,13 @@
           <w:szCs w:val="26"/>
         </w:rPr>
         <w:tab/>
+      </w:r>
+      <w:r>
+        <w:rPr>
+          <w:rFonts w:hint="eastAsia"/>
+          <w:sz w:val="24"/>
+          <w:szCs w:val="26"/>
+        </w:rPr>
         <w:t>if( find information)</w:t>
       </w:r>
     </w:p>
@@ -5185,7 +5271,6 @@
           <w:sz w:val="24"/>
           <w:szCs w:val="26"/>
         </w:rPr>
-        <w:lastRenderedPageBreak/>
         <w:tab/>
       </w:r>
       <w:r>
@@ -5195,6 +5280,13 @@
           <w:szCs w:val="26"/>
         </w:rPr>
         <w:tab/>
+      </w:r>
+      <w:r>
+        <w:rPr>
+          <w:rFonts w:hint="eastAsia"/>
+          <w:sz w:val="24"/>
+          <w:szCs w:val="26"/>
+        </w:rPr>
         <w:t>print (information)</w:t>
       </w:r>
     </w:p>
@@ -5250,6 +5342,13 @@
           <w:szCs w:val="26"/>
         </w:rPr>
         <w:tab/>
+      </w:r>
+      <w:r>
+        <w:rPr>
+          <w:rFonts w:hint="eastAsia"/>
+          <w:sz w:val="24"/>
+          <w:szCs w:val="26"/>
+        </w:rPr>
         <w:t xml:space="preserve">create extra Node </w:t>
       </w:r>
     </w:p>
@@ -5275,6 +5374,13 @@
           <w:szCs w:val="26"/>
         </w:rPr>
         <w:tab/>
+      </w:r>
+      <w:r>
+        <w:rPr>
+          <w:rFonts w:hint="eastAsia"/>
+          <w:sz w:val="24"/>
+          <w:szCs w:val="26"/>
+        </w:rPr>
         <w:t>while ( Until find information)</w:t>
       </w:r>
     </w:p>
@@ -5300,6 +5406,13 @@
           <w:szCs w:val="26"/>
         </w:rPr>
         <w:tab/>
+      </w:r>
+      <w:r>
+        <w:rPr>
+          <w:rFonts w:hint="eastAsia"/>
+          <w:sz w:val="24"/>
+          <w:szCs w:val="26"/>
+        </w:rPr>
         <w:t>prev_ptr = ptr;</w:t>
       </w:r>
     </w:p>
@@ -5325,6 +5438,13 @@
           <w:szCs w:val="26"/>
         </w:rPr>
         <w:tab/>
+      </w:r>
+      <w:r>
+        <w:rPr>
+          <w:rFonts w:hint="eastAsia"/>
+          <w:sz w:val="24"/>
+          <w:szCs w:val="26"/>
+        </w:rPr>
         <w:t>ptr = ptr-&gt;next;</w:t>
       </w:r>
     </w:p>
@@ -5358,6 +5478,13 @@
           <w:szCs w:val="26"/>
         </w:rPr>
         <w:tab/>
+      </w:r>
+      <w:r>
+        <w:rPr>
+          <w:rFonts w:hint="eastAsia"/>
+          <w:sz w:val="24"/>
+          <w:szCs w:val="26"/>
+        </w:rPr>
         <w:t>prev_ptr-&gt;next = extra_node;</w:t>
       </w:r>
     </w:p>
@@ -5383,6 +5510,13 @@
           <w:szCs w:val="26"/>
         </w:rPr>
         <w:tab/>
+      </w:r>
+      <w:r>
+        <w:rPr>
+          <w:rFonts w:hint="eastAsia"/>
+          <w:sz w:val="24"/>
+          <w:szCs w:val="26"/>
+        </w:rPr>
         <w:t>extra_node-&gt;next = ptr;</w:t>
       </w:r>
     </w:p>
@@ -5424,7 +5558,6 @@
         </w:rPr>
         <w:t xml:space="preserve">void </w:t>
       </w:r>
-      <w:proofErr w:type="gramStart"/>
       <w:r>
         <w:rPr>
           <w:sz w:val="24"/>
@@ -5432,7 +5565,6 @@
         </w:rPr>
         <w:t>Delete(</w:t>
       </w:r>
-      <w:proofErr w:type="gramEnd"/>
       <w:r>
         <w:rPr>
           <w:sz w:val="24"/>
@@ -5456,7 +5588,6 @@
         </w:rPr>
         <w:tab/>
       </w:r>
-      <w:proofErr w:type="gramStart"/>
       <w:r>
         <w:rPr>
           <w:rFonts w:hint="eastAsia"/>
@@ -5465,7 +5596,6 @@
         </w:rPr>
         <w:t>while(</w:t>
       </w:r>
-      <w:proofErr w:type="gramEnd"/>
       <w:r>
         <w:rPr>
           <w:rFonts w:hint="eastAsia"/>
@@ -5497,6 +5627,13 @@
           <w:szCs w:val="26"/>
         </w:rPr>
         <w:tab/>
+      </w:r>
+      <w:r>
+        <w:rPr>
+          <w:rFonts w:hint="eastAsia"/>
+          <w:sz w:val="24"/>
+          <w:szCs w:val="26"/>
+        </w:rPr>
         <w:t>if (find information)</w:t>
       </w:r>
     </w:p>
@@ -5530,7 +5667,50 @@
           <w:szCs w:val="26"/>
         </w:rPr>
         <w:tab/>
-        <w:t>cunnect Node &amp; re connet Node</w:t>
+      </w:r>
+      <w:r>
+        <w:rPr>
+          <w:rFonts w:hint="eastAsia"/>
+          <w:sz w:val="24"/>
+          <w:szCs w:val="26"/>
+        </w:rPr>
+        <w:t>cu</w:t>
+      </w:r>
+      <w:r>
+        <w:rPr>
+          <w:lang w:eastAsia="ko-KR"/>
+          <w:rFonts w:hint="eastAsia"/>
+          <w:sz w:val="24"/>
+          <w:szCs w:val="26"/>
+          <w:rtl w:val="off"/>
+        </w:rPr>
+        <w:t>t</w:t>
+      </w:r>
+      <w:r>
+        <w:rPr>
+          <w:rFonts w:hint="eastAsia"/>
+          <w:sz w:val="24"/>
+          <w:szCs w:val="26"/>
+        </w:rPr>
+        <w:t xml:space="preserve"> </w:t>
+      </w:r>
+      <w:r>
+        <w:rPr>
+          <w:lang w:eastAsia="ko-KR"/>
+          <w:rFonts w:hint="eastAsia"/>
+          <w:sz w:val="24"/>
+          <w:szCs w:val="26"/>
+          <w:rtl w:val="off"/>
+        </w:rPr>
+        <w:t xml:space="preserve">information </w:t>
+      </w:r>
+      <w:r>
+        <w:rPr>
+          <w:rFonts w:hint="eastAsia"/>
+          <w:sz w:val="24"/>
+          <w:szCs w:val="26"/>
+        </w:rPr>
+        <w:t>Node &amp;  connet Node</w:t>
       </w:r>
     </w:p>
     <w:p>
@@ -5563,6 +5743,13 @@
           <w:szCs w:val="26"/>
         </w:rPr>
         <w:tab/>
+      </w:r>
+      <w:r>
+        <w:rPr>
+          <w:rFonts w:hint="eastAsia"/>
+          <w:sz w:val="24"/>
+          <w:szCs w:val="26"/>
+        </w:rPr>
         <w:t>free( Delete information Node)</w:t>
       </w:r>
     </w:p>
@@ -5587,20 +5774,20 @@
 </file>
 
 <file path=word/styles.xml><?xml version="1.0" encoding="utf-8"?>
-<w:styles xmlns:mc="http://schemas.openxmlformats.org/markup-compatibility/2006" xmlns:r="http://schemas.openxmlformats.org/officeDocument/2006/relationships" xmlns:w="http://schemas.openxmlformats.org/wordprocessingml/2006/main" xmlns:w14="http://schemas.microsoft.com/office/word/2010/wordml" xmlns:w15="http://schemas.microsoft.com/office/word/2012/wordml" xmlns:w16cex="http://schemas.microsoft.com/office/word/2018/wordml/cex" xmlns:w16cid="http://schemas.microsoft.com/office/word/2016/wordml/cid" xmlns:w16="http://schemas.microsoft.com/office/word/2018/wordml" xmlns:w16sdtdh="http://schemas.microsoft.com/office/word/2020/wordml/sdtdatahash" xmlns:w16se="http://schemas.microsoft.com/office/word/2015/wordml/symex" mc:Ignorable="w14 w15 w16se w16cid w16 w16cex w16sdtdh">
+<w:styles xmlns:r="http://schemas.openxmlformats.org/officeDocument/2006/relationships" xmlns:w="http://schemas.openxmlformats.org/wordprocessingml/2006/main">
   <w:docDefaults>
     <w:rPrDefault>
       <w:rPr>
+        <w:lang w:val="en-US" w:eastAsia="ko-KR" w:bidi="ar-SA"/>
         <w:rFonts w:asciiTheme="minorHAnsi" w:eastAsiaTheme="minorEastAsia" w:hAnsiTheme="minorHAnsi" w:cstheme="minorBidi"/>
+        <w:szCs w:val="22"/>
         <w:kern w:val="2"/>
-        <w:szCs w:val="22"/>
-        <w:lang w:val="en-US" w:eastAsia="ko-KR" w:bidi="ar-SA"/>
       </w:rPr>
     </w:rPrDefault>
     <w:pPrDefault>
       <w:pPr>
+        <w:jc w:val="both"/>
         <w:spacing w:after="160" w:line="259" w:lineRule="auto"/>
-        <w:jc w:val="both"/>
       </w:pPr>
     </w:pPrDefault>
   </w:docDefaults>
@@ -5624,22 +5811,22 @@
     <w:lsdException w:name="index 7" w:semiHidden="1" w:unhideWhenUsed="1"/>
     <w:lsdException w:name="index 8" w:semiHidden="1" w:unhideWhenUsed="1"/>
     <w:lsdException w:name="index 9" w:semiHidden="1" w:unhideWhenUsed="1"/>
-    <w:lsdException w:name="toc 1" w:semiHidden="1" w:uiPriority="57" w:unhideWhenUsed="1"/>
-    <w:lsdException w:name="toc 2" w:semiHidden="1" w:uiPriority="57" w:unhideWhenUsed="1"/>
-    <w:lsdException w:name="toc 3" w:semiHidden="1" w:uiPriority="57" w:unhideWhenUsed="1"/>
-    <w:lsdException w:name="toc 4" w:semiHidden="1" w:uiPriority="57" w:unhideWhenUsed="1"/>
-    <w:lsdException w:name="toc 5" w:semiHidden="1" w:uiPriority="57" w:unhideWhenUsed="1"/>
-    <w:lsdException w:name="toc 6" w:semiHidden="1" w:uiPriority="57" w:unhideWhenUsed="1"/>
-    <w:lsdException w:name="toc 7" w:semiHidden="1" w:uiPriority="57" w:unhideWhenUsed="1"/>
-    <w:lsdException w:name="toc 8" w:semiHidden="1" w:uiPriority="57" w:unhideWhenUsed="1"/>
-    <w:lsdException w:name="toc 9" w:semiHidden="1" w:uiPriority="57" w:unhideWhenUsed="1"/>
+    <w:lsdException w:name="toc 1" w:semiHidden="1" w:uiPriority="87" w:unhideWhenUsed="1"/>
+    <w:lsdException w:name="toc 2" w:semiHidden="1" w:uiPriority="87" w:unhideWhenUsed="1"/>
+    <w:lsdException w:name="toc 3" w:semiHidden="1" w:uiPriority="87" w:unhideWhenUsed="1"/>
+    <w:lsdException w:name="toc 4" w:semiHidden="1" w:uiPriority="87" w:unhideWhenUsed="1"/>
+    <w:lsdException w:name="toc 5" w:semiHidden="1" w:uiPriority="87" w:unhideWhenUsed="1"/>
+    <w:lsdException w:name="toc 6" w:semiHidden="1" w:uiPriority="87" w:unhideWhenUsed="1"/>
+    <w:lsdException w:name="toc 7" w:semiHidden="1" w:uiPriority="87" w:unhideWhenUsed="1"/>
+    <w:lsdException w:name="toc 8" w:semiHidden="1" w:uiPriority="87" w:unhideWhenUsed="1"/>
+    <w:lsdException w:name="toc 9" w:semiHidden="1" w:uiPriority="87" w:unhideWhenUsed="1"/>
     <w:lsdException w:name="Normal Indent" w:semiHidden="1" w:unhideWhenUsed="1"/>
     <w:lsdException w:name="footnote text" w:semiHidden="1" w:unhideWhenUsed="1"/>
     <w:lsdException w:name="annotation text" w:semiHidden="1" w:unhideWhenUsed="1"/>
     <w:lsdException w:name="header" w:semiHidden="1" w:unhideWhenUsed="1"/>
     <w:lsdException w:name="footer" w:semiHidden="1" w:unhideWhenUsed="1"/>
     <w:lsdException w:name="index heading" w:semiHidden="1" w:unhideWhenUsed="1"/>
-    <w:lsdException w:name="caption" w:semiHidden="1" w:uiPriority="53" w:unhideWhenUsed="1" w:qFormat="1"/>
+    <w:lsdException w:name="caption" w:semiHidden="1" w:uiPriority="83" w:unhideWhenUsed="1" w:qFormat="1"/>
     <w:lsdException w:name="table of figures" w:semiHidden="1" w:unhideWhenUsed="1"/>
     <w:lsdException w:name="envelope address" w:semiHidden="1" w:unhideWhenUsed="1"/>
     <w:lsdException w:name="envelope return" w:semiHidden="1" w:unhideWhenUsed="1"/>
@@ -5667,7 +5854,7 @@
     <w:lsdException w:name="List Number 3" w:semiHidden="1" w:unhideWhenUsed="1"/>
     <w:lsdException w:name="List Number 4" w:semiHidden="1" w:unhideWhenUsed="1"/>
     <w:lsdException w:name="List Number 5" w:semiHidden="1" w:unhideWhenUsed="1"/>
-    <w:lsdException w:name="Title" w:uiPriority="16" w:qFormat="1"/>
+    <w:lsdException w:name="Title" w:uiPriority="22" w:qFormat="1"/>
     <w:lsdException w:name="Closing" w:semiHidden="1" w:unhideWhenUsed="1"/>
     <w:lsdException w:name="Signature" w:semiHidden="1" w:unhideWhenUsed="1"/>
     <w:lsdException w:name="Default Paragraph Font" w:semiHidden="1" w:uiPriority="1" w:unhideWhenUsed="1"/>
@@ -5679,7 +5866,7 @@
     <w:lsdException w:name="List Continue 4" w:semiHidden="1" w:unhideWhenUsed="1"/>
     <w:lsdException w:name="List Continue 5" w:semiHidden="1" w:unhideWhenUsed="1"/>
     <w:lsdException w:name="Message Header" w:semiHidden="1" w:unhideWhenUsed="1"/>
-    <w:lsdException w:name="Subtitle" w:uiPriority="17" w:qFormat="1"/>
+    <w:lsdException w:name="Subtitle" w:uiPriority="23" w:qFormat="1"/>
     <w:lsdException w:name="Salutation" w:semiHidden="1" w:unhideWhenUsed="1"/>
     <w:lsdException w:name="Date" w:semiHidden="1" w:unhideWhenUsed="1"/>
     <w:lsdException w:name="Body Text First Indent" w:semiHidden="1" w:unhideWhenUsed="1"/>
@@ -5692,8 +5879,8 @@
     <w:lsdException w:name="Block Text" w:semiHidden="1" w:unhideWhenUsed="1"/>
     <w:lsdException w:name="Hyperlink" w:semiHidden="1" w:unhideWhenUsed="1"/>
     <w:lsdException w:name="FollowedHyperlink" w:semiHidden="1" w:unhideWhenUsed="1"/>
-    <w:lsdException w:name="Strong" w:uiPriority="34" w:qFormat="1"/>
-    <w:lsdException w:name="Emphasis" w:uiPriority="32" w:qFormat="1"/>
+    <w:lsdException w:name="Strong" w:uiPriority="52" w:qFormat="1"/>
+    <w:lsdException w:name="Emphasis" w:uiPriority="50" w:qFormat="1"/>
     <w:lsdException w:name="Document Map" w:semiHidden="1" w:unhideWhenUsed="1"/>
     <w:lsdException w:name="Plain Text" w:semiHidden="1" w:unhideWhenUsed="1"/>
     <w:lsdException w:name="E-mail Signature" w:semiHidden="1" w:unhideWhenUsed="1"/>
@@ -5759,13 +5946,13 @@
     <w:lsdException w:name="Table Web 2" w:semiHidden="1" w:unhideWhenUsed="1"/>
     <w:lsdException w:name="Table Web 3" w:semiHidden="1" w:unhideWhenUsed="1"/>
     <w:lsdException w:name="Balloon Text" w:semiHidden="1" w:unhideWhenUsed="1"/>
-    <w:lsdException w:name="Table Grid" w:uiPriority="57"/>
+    <w:lsdException w:name="Table Grid" w:uiPriority="87"/>
     <w:lsdException w:name="Table Theme" w:semiHidden="1" w:unhideWhenUsed="1"/>
     <w:lsdException w:name="Placeholder Text" w:semiHidden="1"/>
     <w:lsdException w:name="No Spacing" w:uiPriority="1" w:qFormat="1"/>
-    <w:lsdException w:name="Light Shading" w:uiPriority="96"/>
-    <w:lsdException w:name="Light List" w:uiPriority="97"/>
-    <w:lsdException w:name="Light Grid" w:uiPriority="98"/>
+    <w:lsdException w:name="Light Shading" w:uiPriority="150"/>
+    <w:lsdException w:name="Light List" w:uiPriority="151"/>
+    <w:lsdException w:name="Light Grid" w:uiPriority="152"/>
     <w:lsdException w:name="Medium Shading 1"/>
     <w:lsdException w:name="Medium Shading 2" w:uiPriority="0"/>
     <w:lsdException w:name="Medium List 1" w:uiPriority="0"/>
@@ -5777,16 +5964,16 @@
     <w:lsdException w:name="Colorful Shading" w:uiPriority="0"/>
     <w:lsdException w:name="Colorful List" w:uiPriority="0"/>
     <w:lsdException w:name="Colorful Grid" w:uiPriority="0"/>
-    <w:lsdException w:name="Light Shading Accent 1" w:uiPriority="96"/>
-    <w:lsdException w:name="Light List Accent 1" w:uiPriority="97"/>
-    <w:lsdException w:name="Light Grid Accent 1" w:uiPriority="98"/>
+    <w:lsdException w:name="Light Shading Accent 1" w:uiPriority="150"/>
+    <w:lsdException w:name="Light List Accent 1" w:uiPriority="151"/>
+    <w:lsdException w:name="Light Grid Accent 1" w:uiPriority="152"/>
     <w:lsdException w:name="Medium Shading 1 Accent 1"/>
     <w:lsdException w:name="Medium Shading 2 Accent 1" w:uiPriority="0"/>
     <w:lsdException w:name="Medium List 1 Accent 1" w:uiPriority="0"/>
     <w:lsdException w:name="Revision" w:semiHidden="1"/>
-    <w:lsdException w:name="List Paragraph" w:uiPriority="52" w:qFormat="1"/>
-    <w:lsdException w:name="Quote" w:uiPriority="41" w:qFormat="1"/>
-    <w:lsdException w:name="Intense Quote" w:uiPriority="48" w:qFormat="1"/>
+    <w:lsdException w:name="List Paragraph" w:uiPriority="82" w:qFormat="1"/>
+    <w:lsdException w:name="Quote" w:uiPriority="65" w:qFormat="1"/>
+    <w:lsdException w:name="Intense Quote" w:uiPriority="72" w:qFormat="1"/>
     <w:lsdException w:name="Medium List 2 Accent 1" w:uiPriority="0"/>
     <w:lsdException w:name="Medium Grid 1 Accent 1" w:uiPriority="0"/>
     <w:lsdException w:name="Medium Grid 2 Accent 1" w:uiPriority="0"/>
@@ -5795,9 +5982,9 @@
     <w:lsdException w:name="Colorful Shading Accent 1" w:uiPriority="0"/>
     <w:lsdException w:name="Colorful List Accent 1" w:uiPriority="0"/>
     <w:lsdException w:name="Colorful Grid Accent 1" w:uiPriority="0"/>
-    <w:lsdException w:name="Light Shading Accent 2" w:uiPriority="96"/>
-    <w:lsdException w:name="Light List Accent 2" w:uiPriority="97"/>
-    <w:lsdException w:name="Light Grid Accent 2" w:uiPriority="98"/>
+    <w:lsdException w:name="Light Shading Accent 2" w:uiPriority="150"/>
+    <w:lsdException w:name="Light List Accent 2" w:uiPriority="151"/>
+    <w:lsdException w:name="Light Grid Accent 2" w:uiPriority="152"/>
     <w:lsdException w:name="Medium Shading 1 Accent 2"/>
     <w:lsdException w:name="Medium Shading 2 Accent 2" w:uiPriority="0"/>
     <w:lsdException w:name="Medium List 1 Accent 2" w:uiPriority="0"/>
@@ -5809,9 +5996,9 @@
     <w:lsdException w:name="Colorful Shading Accent 2" w:uiPriority="0"/>
     <w:lsdException w:name="Colorful List Accent 2" w:uiPriority="0"/>
     <w:lsdException w:name="Colorful Grid Accent 2" w:uiPriority="0"/>
-    <w:lsdException w:name="Light Shading Accent 3" w:uiPriority="96"/>
-    <w:lsdException w:name="Light List Accent 3" w:uiPriority="97"/>
-    <w:lsdException w:name="Light Grid Accent 3" w:uiPriority="98"/>
+    <w:lsdException w:name="Light Shading Accent 3" w:uiPriority="150"/>
+    <w:lsdException w:name="Light List Accent 3" w:uiPriority="151"/>
+    <w:lsdException w:name="Light Grid Accent 3" w:uiPriority="152"/>
     <w:lsdException w:name="Medium Shading 1 Accent 3"/>
     <w:lsdException w:name="Medium Shading 2 Accent 3" w:uiPriority="0"/>
     <w:lsdException w:name="Medium List 1 Accent 3" w:uiPriority="0"/>
@@ -5823,9 +6010,9 @@
     <w:lsdException w:name="Colorful Shading Accent 3" w:uiPriority="0"/>
     <w:lsdException w:name="Colorful List Accent 3" w:uiPriority="0"/>
     <w:lsdException w:name="Colorful Grid Accent 3" w:uiPriority="0"/>
-    <w:lsdException w:name="Light Shading Accent 4" w:uiPriority="96"/>
-    <w:lsdException w:name="Light List Accent 4" w:uiPriority="97"/>
-    <w:lsdException w:name="Light Grid Accent 4" w:uiPriority="98"/>
+    <w:lsdException w:name="Light Shading Accent 4" w:uiPriority="150"/>
+    <w:lsdException w:name="Light List Accent 4" w:uiPriority="151"/>
+    <w:lsdException w:name="Light Grid Accent 4" w:uiPriority="152"/>
     <w:lsdException w:name="Medium Shading 1 Accent 4"/>
     <w:lsdException w:name="Medium Shading 2 Accent 4" w:uiPriority="0"/>
     <w:lsdException w:name="Medium List 1 Accent 4" w:uiPriority="0"/>
@@ -5837,9 +6024,9 @@
     <w:lsdException w:name="Colorful Shading Accent 4" w:uiPriority="0"/>
     <w:lsdException w:name="Colorful List Accent 4" w:uiPriority="0"/>
     <w:lsdException w:name="Colorful Grid Accent 4" w:uiPriority="0"/>
-    <w:lsdException w:name="Light Shading Accent 5" w:uiPriority="96"/>
-    <w:lsdException w:name="Light List Accent 5" w:uiPriority="97"/>
-    <w:lsdException w:name="Light Grid Accent 5" w:uiPriority="98"/>
+    <w:lsdException w:name="Light Shading Accent 5" w:uiPriority="150"/>
+    <w:lsdException w:name="Light List Accent 5" w:uiPriority="151"/>
+    <w:lsdException w:name="Light Grid Accent 5" w:uiPriority="152"/>
     <w:lsdException w:name="Medium Shading 1 Accent 5"/>
     <w:lsdException w:name="Medium Shading 2 Accent 5" w:uiPriority="0"/>
     <w:lsdException w:name="Medium List 1 Accent 5" w:uiPriority="0"/>
@@ -5851,9 +6038,9 @@
     <w:lsdException w:name="Colorful Shading Accent 5" w:uiPriority="0"/>
     <w:lsdException w:name="Colorful List Accent 5" w:uiPriority="0"/>
     <w:lsdException w:name="Colorful Grid Accent 5" w:uiPriority="0"/>
-    <w:lsdException w:name="Light Shading Accent 6" w:uiPriority="96"/>
-    <w:lsdException w:name="Light List Accent 6" w:uiPriority="97"/>
-    <w:lsdException w:name="Light Grid Accent 6" w:uiPriority="98"/>
+    <w:lsdException w:name="Light Shading Accent 6" w:uiPriority="150"/>
+    <w:lsdException w:name="Light List Accent 6" w:uiPriority="151"/>
+    <w:lsdException w:name="Light Grid Accent 6" w:uiPriority="152"/>
     <w:lsdException w:name="Medium Shading 1 Accent 6"/>
     <w:lsdException w:name="Medium Shading 2 Accent 6" w:uiPriority="0"/>
     <w:lsdException w:name="Medium List 1 Accent 6" w:uiPriority="0"/>
@@ -5865,117 +6052,117 @@
     <w:lsdException w:name="Colorful Shading Accent 6" w:uiPriority="0"/>
     <w:lsdException w:name="Colorful List Accent 6" w:uiPriority="0"/>
     <w:lsdException w:name="Colorful Grid Accent 6" w:uiPriority="0"/>
-    <w:lsdException w:name="Subtle Emphasis" w:uiPriority="25" w:qFormat="1"/>
-    <w:lsdException w:name="Intense Emphasis" w:uiPriority="33" w:qFormat="1"/>
-    <w:lsdException w:name="Subtle Reference" w:uiPriority="49" w:qFormat="1"/>
-    <w:lsdException w:name="Intense Reference" w:uiPriority="50" w:qFormat="1"/>
-    <w:lsdException w:name="Book Title" w:uiPriority="51" w:qFormat="1"/>
-    <w:lsdException w:name="Bibliography" w:semiHidden="1" w:uiPriority="55" w:unhideWhenUsed="1"/>
-    <w:lsdException w:name="TOC Heading" w:semiHidden="1" w:uiPriority="57" w:unhideWhenUsed="1" w:qFormat="1"/>
-    <w:lsdException w:name="Plain Table 1" w:uiPriority="65"/>
-    <w:lsdException w:name="Plain Table 2" w:uiPriority="66"/>
-    <w:lsdException w:name="Plain Table 3" w:uiPriority="67"/>
-    <w:lsdException w:name="Plain Table 4" w:uiPriority="68"/>
-    <w:lsdException w:name="Plain Table 5" w:uiPriority="69"/>
-    <w:lsdException w:name="Grid Table Light" w:uiPriority="64"/>
-    <w:lsdException w:name="Grid Table 1 Light" w:uiPriority="70"/>
-    <w:lsdException w:name="Grid Table 2" w:uiPriority="71"/>
-    <w:lsdException w:name="Grid Table 3" w:uiPriority="72"/>
-    <w:lsdException w:name="Grid Table 4" w:uiPriority="73"/>
-    <w:lsdException w:name="Grid Table 5 Dark" w:uiPriority="80"/>
-    <w:lsdException w:name="Grid Table 6 Colorful" w:uiPriority="81"/>
-    <w:lsdException w:name="Grid Table 7 Colorful" w:uiPriority="82"/>
-    <w:lsdException w:name="Grid Table 1 Light Accent 1" w:uiPriority="70"/>
-    <w:lsdException w:name="Grid Table 2 Accent 1" w:uiPriority="71"/>
-    <w:lsdException w:name="Grid Table 3 Accent 1" w:uiPriority="72"/>
-    <w:lsdException w:name="Grid Table 4 Accent 1" w:uiPriority="73"/>
-    <w:lsdException w:name="Grid Table 5 Dark Accent 1" w:uiPriority="80"/>
-    <w:lsdException w:name="Grid Table 6 Colorful Accent 1" w:uiPriority="81"/>
-    <w:lsdException w:name="Grid Table 7 Colorful Accent 1" w:uiPriority="82"/>
-    <w:lsdException w:name="Grid Table 1 Light Accent 2" w:uiPriority="70"/>
-    <w:lsdException w:name="Grid Table 2 Accent 2" w:uiPriority="71"/>
-    <w:lsdException w:name="Grid Table 3 Accent 2" w:uiPriority="72"/>
-    <w:lsdException w:name="Grid Table 4 Accent 2" w:uiPriority="73"/>
-    <w:lsdException w:name="Grid Table 5 Dark Accent 2" w:uiPriority="80"/>
-    <w:lsdException w:name="Grid Table 6 Colorful Accent 2" w:uiPriority="81"/>
-    <w:lsdException w:name="Grid Table 7 Colorful Accent 2" w:uiPriority="82"/>
-    <w:lsdException w:name="Grid Table 1 Light Accent 3" w:uiPriority="70"/>
-    <w:lsdException w:name="Grid Table 2 Accent 3" w:uiPriority="71"/>
-    <w:lsdException w:name="Grid Table 3 Accent 3" w:uiPriority="72"/>
-    <w:lsdException w:name="Grid Table 4 Accent 3" w:uiPriority="73"/>
-    <w:lsdException w:name="Grid Table 5 Dark Accent 3" w:uiPriority="80"/>
-    <w:lsdException w:name="Grid Table 6 Colorful Accent 3" w:uiPriority="81"/>
-    <w:lsdException w:name="Grid Table 7 Colorful Accent 3" w:uiPriority="82"/>
-    <w:lsdException w:name="Grid Table 1 Light Accent 4" w:uiPriority="70"/>
-    <w:lsdException w:name="Grid Table 2 Accent 4" w:uiPriority="71"/>
-    <w:lsdException w:name="Grid Table 3 Accent 4" w:uiPriority="72"/>
-    <w:lsdException w:name="Grid Table 4 Accent 4" w:uiPriority="73"/>
-    <w:lsdException w:name="Grid Table 5 Dark Accent 4" w:uiPriority="80"/>
-    <w:lsdException w:name="Grid Table 6 Colorful Accent 4" w:uiPriority="81"/>
-    <w:lsdException w:name="Grid Table 7 Colorful Accent 4" w:uiPriority="82"/>
-    <w:lsdException w:name="Grid Table 1 Light Accent 5" w:uiPriority="70"/>
-    <w:lsdException w:name="Grid Table 2 Accent 5" w:uiPriority="71"/>
-    <w:lsdException w:name="Grid Table 3 Accent 5" w:uiPriority="72"/>
-    <w:lsdException w:name="Grid Table 4 Accent 5" w:uiPriority="73"/>
-    <w:lsdException w:name="Grid Table 5 Dark Accent 5" w:uiPriority="80"/>
-    <w:lsdException w:name="Grid Table 6 Colorful Accent 5" w:uiPriority="81"/>
-    <w:lsdException w:name="Grid Table 7 Colorful Accent 5" w:uiPriority="82"/>
-    <w:lsdException w:name="Grid Table 1 Light Accent 6" w:uiPriority="70"/>
-    <w:lsdException w:name="Grid Table 2 Accent 6" w:uiPriority="71"/>
-    <w:lsdException w:name="Grid Table 3 Accent 6" w:uiPriority="72"/>
-    <w:lsdException w:name="Grid Table 4 Accent 6" w:uiPriority="73"/>
-    <w:lsdException w:name="Grid Table 5 Dark Accent 6" w:uiPriority="80"/>
-    <w:lsdException w:name="Grid Table 6 Colorful Accent 6" w:uiPriority="81"/>
-    <w:lsdException w:name="Grid Table 7 Colorful Accent 6" w:uiPriority="82"/>
-    <w:lsdException w:name="List Table 1 Light" w:uiPriority="70"/>
-    <w:lsdException w:name="List Table 2" w:uiPriority="71"/>
-    <w:lsdException w:name="List Table 3" w:uiPriority="72"/>
-    <w:lsdException w:name="List Table 4" w:uiPriority="73"/>
-    <w:lsdException w:name="List Table 5 Dark" w:uiPriority="80"/>
-    <w:lsdException w:name="List Table 6 Colorful" w:uiPriority="81"/>
-    <w:lsdException w:name="List Table 7 Colorful" w:uiPriority="82"/>
-    <w:lsdException w:name="List Table 1 Light Accent 1" w:uiPriority="70"/>
-    <w:lsdException w:name="List Table 2 Accent 1" w:uiPriority="71"/>
-    <w:lsdException w:name="List Table 3 Accent 1" w:uiPriority="72"/>
-    <w:lsdException w:name="List Table 4 Accent 1" w:uiPriority="73"/>
-    <w:lsdException w:name="List Table 5 Dark Accent 1" w:uiPriority="80"/>
-    <w:lsdException w:name="List Table 6 Colorful Accent 1" w:uiPriority="81"/>
-    <w:lsdException w:name="List Table 7 Colorful Accent 1" w:uiPriority="82"/>
-    <w:lsdException w:name="List Table 1 Light Accent 2" w:uiPriority="70"/>
-    <w:lsdException w:name="List Table 2 Accent 2" w:uiPriority="71"/>
-    <w:lsdException w:name="List Table 3 Accent 2" w:uiPriority="72"/>
-    <w:lsdException w:name="List Table 4 Accent 2" w:uiPriority="73"/>
-    <w:lsdException w:name="List Table 5 Dark Accent 2" w:uiPriority="80"/>
-    <w:lsdException w:name="List Table 6 Colorful Accent 2" w:uiPriority="81"/>
-    <w:lsdException w:name="List Table 7 Colorful Accent 2" w:uiPriority="82"/>
-    <w:lsdException w:name="List Table 1 Light Accent 3" w:uiPriority="70"/>
-    <w:lsdException w:name="List Table 2 Accent 3" w:uiPriority="71"/>
-    <w:lsdException w:name="List Table 3 Accent 3" w:uiPriority="72"/>
-    <w:lsdException w:name="List Table 4 Accent 3" w:uiPriority="73"/>
-    <w:lsdException w:name="List Table 5 Dark Accent 3" w:uiPriority="80"/>
-    <w:lsdException w:name="List Table 6 Colorful Accent 3" w:uiPriority="81"/>
-    <w:lsdException w:name="List Table 7 Colorful Accent 3" w:uiPriority="82"/>
-    <w:lsdException w:name="List Table 1 Light Accent 4" w:uiPriority="70"/>
-    <w:lsdException w:name="List Table 2 Accent 4" w:uiPriority="71"/>
-    <w:lsdException w:name="List Table 3 Accent 4" w:uiPriority="72"/>
-    <w:lsdException w:name="List Table 4 Accent 4" w:uiPriority="73"/>
-    <w:lsdException w:name="List Table 5 Dark Accent 4" w:uiPriority="80"/>
-    <w:lsdException w:name="List Table 6 Colorful Accent 4" w:uiPriority="81"/>
-    <w:lsdException w:name="List Table 7 Colorful Accent 4" w:uiPriority="82"/>
-    <w:lsdException w:name="List Table 1 Light Accent 5" w:uiPriority="70"/>
-    <w:lsdException w:name="List Table 2 Accent 5" w:uiPriority="71"/>
-    <w:lsdException w:name="List Table 3 Accent 5" w:uiPriority="72"/>
-    <w:lsdException w:name="List Table 4 Accent 5" w:uiPriority="73"/>
-    <w:lsdException w:name="List Table 5 Dark Accent 5" w:uiPriority="80"/>
-    <w:lsdException w:name="List Table 6 Colorful Accent 5" w:uiPriority="81"/>
-    <w:lsdException w:name="List Table 7 Colorful Accent 5" w:uiPriority="82"/>
-    <w:lsdException w:name="List Table 1 Light Accent 6" w:uiPriority="70"/>
-    <w:lsdException w:name="List Table 2 Accent 6" w:uiPriority="71"/>
-    <w:lsdException w:name="List Table 3 Accent 6" w:uiPriority="72"/>
-    <w:lsdException w:name="List Table 4 Accent 6" w:uiPriority="73"/>
-    <w:lsdException w:name="List Table 5 Dark Accent 6" w:uiPriority="80"/>
-    <w:lsdException w:name="List Table 6 Colorful Accent 6" w:uiPriority="81"/>
-    <w:lsdException w:name="List Table 7 Colorful Accent 6" w:uiPriority="82"/>
+    <w:lsdException w:name="Subtle Emphasis" w:uiPriority="37" w:qFormat="1"/>
+    <w:lsdException w:name="Intense Emphasis" w:uiPriority="51" w:qFormat="1"/>
+    <w:lsdException w:name="Subtle Reference" w:uiPriority="73" w:qFormat="1"/>
+    <w:lsdException w:name="Intense Reference" w:uiPriority="80" w:qFormat="1"/>
+    <w:lsdException w:name="Book Title" w:uiPriority="81" w:qFormat="1"/>
+    <w:lsdException w:name="Bibliography" w:semiHidden="1" w:uiPriority="85" w:unhideWhenUsed="1"/>
+    <w:lsdException w:name="TOC Heading" w:semiHidden="1" w:uiPriority="87" w:unhideWhenUsed="1" w:qFormat="1"/>
+    <w:lsdException w:name="Plain Table 1" w:uiPriority="101"/>
+    <w:lsdException w:name="Plain Table 2" w:uiPriority="102"/>
+    <w:lsdException w:name="Plain Table 3" w:uiPriority="103"/>
+    <w:lsdException w:name="Plain Table 4" w:uiPriority="104"/>
+    <w:lsdException w:name="Plain Table 5" w:uiPriority="105"/>
+    <w:lsdException w:name="Grid Table Light" w:uiPriority="100"/>
+    <w:lsdException w:name="Grid Table 1 Light" w:uiPriority="112"/>
+    <w:lsdException w:name="Grid Table 2" w:uiPriority="113"/>
+    <w:lsdException w:name="Grid Table 3" w:uiPriority="114"/>
+    <w:lsdException w:name="Grid Table 4" w:uiPriority="115"/>
+    <w:lsdException w:name="Grid Table 5 Dark" w:uiPriority="128"/>
+    <w:lsdException w:name="Grid Table 6 Colorful" w:uiPriority="129"/>
+    <w:lsdException w:name="Grid Table 7 Colorful" w:uiPriority="130"/>
+    <w:lsdException w:name="Grid Table 1 Light Accent 1" w:uiPriority="112"/>
+    <w:lsdException w:name="Grid Table 2 Accent 1" w:uiPriority="113"/>
+    <w:lsdException w:name="Grid Table 3 Accent 1" w:uiPriority="114"/>
+    <w:lsdException w:name="Grid Table 4 Accent 1" w:uiPriority="115"/>
+    <w:lsdException w:name="Grid Table 5 Dark Accent 1" w:uiPriority="128"/>
+    <w:lsdException w:name="Grid Table 6 Colorful Accent 1" w:uiPriority="129"/>
+    <w:lsdException w:name="Grid Table 7 Colorful Accent 1" w:uiPriority="130"/>
+    <w:lsdException w:name="Grid Table 1 Light Accent 2" w:uiPriority="112"/>
+    <w:lsdException w:name="Grid Table 2 Accent 2" w:uiPriority="113"/>
+    <w:lsdException w:name="Grid Table 3 Accent 2" w:uiPriority="114"/>
+    <w:lsdException w:name="Grid Table 4 Accent 2" w:uiPriority="115"/>
+    <w:lsdException w:name="Grid Table 5 Dark Accent 2" w:uiPriority="128"/>
+    <w:lsdException w:name="Grid Table 6 Colorful Accent 2" w:uiPriority="129"/>
+    <w:lsdException w:name="Grid Table 7 Colorful Accent 2" w:uiPriority="130"/>
+    <w:lsdException w:name="Grid Table 1 Light Accent 3" w:uiPriority="112"/>
+    <w:lsdException w:name="Grid Table 2 Accent 3" w:uiPriority="113"/>
+    <w:lsdException w:name="Grid Table 3 Accent 3" w:uiPriority="114"/>
+    <w:lsdException w:name="Grid Table 4 Accent 3" w:uiPriority="115"/>
+    <w:lsdException w:name="Grid Table 5 Dark Accent 3" w:uiPriority="128"/>
+    <w:lsdException w:name="Grid Table 6 Colorful Accent 3" w:uiPriority="129"/>
+    <w:lsdException w:name="Grid Table 7 Colorful Accent 3" w:uiPriority="130"/>
+    <w:lsdException w:name="Grid Table 1 Light Accent 4" w:uiPriority="112"/>
+    <w:lsdException w:name="Grid Table 2 Accent 4" w:uiPriority="113"/>
+    <w:lsdException w:name="Grid Table 3 Accent 4" w:uiPriority="114"/>
+    <w:lsdException w:name="Grid Table 4 Accent 4" w:uiPriority="115"/>
+    <w:lsdException w:name="Grid Table 5 Dark Accent 4" w:uiPriority="128"/>
+    <w:lsdException w:name="Grid Table 6 Colorful Accent 4" w:uiPriority="129"/>
+    <w:lsdException w:name="Grid Table 7 Colorful Accent 4" w:uiPriority="130"/>
+    <w:lsdException w:name="Grid Table 1 Light Accent 5" w:uiPriority="112"/>
+    <w:lsdException w:name="Grid Table 2 Accent 5" w:uiPriority="113"/>
+    <w:lsdException w:name="Grid Table 3 Accent 5" w:uiPriority="114"/>
+    <w:lsdException w:name="Grid Table 4 Accent 5" w:uiPriority="115"/>
+    <w:lsdException w:name="Grid Table 5 Dark Accent 5" w:uiPriority="128"/>
+    <w:lsdException w:name="Grid Table 6 Colorful Accent 5" w:uiPriority="129"/>
+    <w:lsdException w:name="Grid Table 7 Colorful Accent 5" w:uiPriority="130"/>
+    <w:lsdException w:name="Grid Table 1 Light Accent 6" w:uiPriority="112"/>
+    <w:lsdException w:name="Grid Table 2 Accent 6" w:uiPriority="113"/>
+    <w:lsdException w:name="Grid Table 3 Accent 6" w:uiPriority="114"/>
+    <w:lsdException w:name="Grid Table 4 Accent 6" w:uiPriority="115"/>
+    <w:lsdException w:name="Grid Table 5 Dark Accent 6" w:uiPriority="128"/>
+    <w:lsdException w:name="Grid Table 6 Colorful Accent 6" w:uiPriority="129"/>
+    <w:lsdException w:name="Grid Table 7 Colorful Accent 6" w:uiPriority="130"/>
+    <w:lsdException w:name="List Table 1 Light" w:uiPriority="112"/>
+    <w:lsdException w:name="List Table 2" w:uiPriority="113"/>
+    <w:lsdException w:name="List Table 3" w:uiPriority="114"/>
+    <w:lsdException w:name="List Table 4" w:uiPriority="115"/>
+    <w:lsdException w:name="List Table 5 Dark" w:uiPriority="128"/>
+    <w:lsdException w:name="List Table 6 Colorful" w:uiPriority="129"/>
+    <w:lsdException w:name="List Table 7 Colorful" w:uiPriority="130"/>
+    <w:lsdException w:name="List Table 1 Light Accent 1" w:uiPriority="112"/>
+    <w:lsdException w:name="List Table 2 Accent 1" w:uiPriority="113"/>
+    <w:lsdException w:name="List Table 3 Accent 1" w:uiPriority="114"/>
+    <w:lsdException w:name="List Table 4 Accent 1" w:uiPriority="115"/>
+    <w:lsdException w:name="List Table 5 Dark Accent 1" w:uiPriority="128"/>
+    <w:lsdException w:name="List Table 6 Colorful Accent 1" w:uiPriority="129"/>
+    <w:lsdException w:name="List Table 7 Colorful Accent 1" w:uiPriority="130"/>
+    <w:lsdException w:name="List Table 1 Light Accent 2" w:uiPriority="112"/>
+    <w:lsdException w:name="List Table 2 Accent 2" w:uiPriority="113"/>
+    <w:lsdException w:name="List Table 3 Accent 2" w:uiPriority="114"/>
+    <w:lsdException w:name="List Table 4 Accent 2" w:uiPriority="115"/>
+    <w:lsdException w:name="List Table 5 Dark Accent 2" w:uiPriority="128"/>
+    <w:lsdException w:name="List Table 6 Colorful Accent 2" w:uiPriority="129"/>
+    <w:lsdException w:name="List Table 7 Colorful Accent 2" w:uiPriority="130"/>
+    <w:lsdException w:name="List Table 1 Light Accent 3" w:uiPriority="112"/>
+    <w:lsdException w:name="List Table 2 Accent 3" w:uiPriority="113"/>
+    <w:lsdException w:name="List Table 3 Accent 3" w:uiPriority="114"/>
+    <w:lsdException w:name="List Table 4 Accent 3" w:uiPriority="115"/>
+    <w:lsdException w:name="List Table 5 Dark Accent 3" w:uiPriority="128"/>
+    <w:lsdException w:name="List Table 6 Colorful Accent 3" w:uiPriority="129"/>
+    <w:lsdException w:name="List Table 7 Colorful Accent 3" w:uiPriority="130"/>
+    <w:lsdException w:name="List Table 1 Light Accent 4" w:uiPriority="112"/>
+    <w:lsdException w:name="List Table 2 Accent 4" w:uiPriority="113"/>
+    <w:lsdException w:name="List Table 3 Accent 4" w:uiPriority="114"/>
+    <w:lsdException w:name="List Table 4 Accent 4" w:uiPriority="115"/>
+    <w:lsdException w:name="List Table 5 Dark Accent 4" w:uiPriority="128"/>
+    <w:lsdException w:name="List Table 6 Colorful Accent 4" w:uiPriority="129"/>
+    <w:lsdException w:name="List Table 7 Colorful Accent 4" w:uiPriority="130"/>
+    <w:lsdException w:name="List Table 1 Light Accent 5" w:uiPriority="112"/>
+    <w:lsdException w:name="List Table 2 Accent 5" w:uiPriority="113"/>
+    <w:lsdException w:name="List Table 3 Accent 5" w:uiPriority="114"/>
+    <w:lsdException w:name="List Table 4 Accent 5" w:uiPriority="115"/>
+    <w:lsdException w:name="List Table 5 Dark Accent 5" w:uiPriority="128"/>
+    <w:lsdException w:name="List Table 6 Colorful Accent 5" w:uiPriority="129"/>
+    <w:lsdException w:name="List Table 7 Colorful Accent 5" w:uiPriority="130"/>
+    <w:lsdException w:name="List Table 1 Light Accent 6" w:uiPriority="112"/>
+    <w:lsdException w:name="List Table 2 Accent 6" w:uiPriority="113"/>
+    <w:lsdException w:name="List Table 3 Accent 6" w:uiPriority="114"/>
+    <w:lsdException w:name="List Table 4 Accent 6" w:uiPriority="115"/>
+    <w:lsdException w:name="List Table 5 Dark Accent 6" w:uiPriority="128"/>
+    <w:lsdException w:name="List Table 6 Colorful Accent 6" w:uiPriority="129"/>
+    <w:lsdException w:name="List Table 7 Colorful Accent 6" w:uiPriority="130"/>
     <w:lsdException w:name="Mention" w:semiHidden="1" w:unhideWhenUsed="1"/>
     <w:lsdException w:name="Smart Hyperlink" w:semiHidden="1" w:unhideWhenUsed="1"/>
     <w:lsdException w:name="Hashtag" w:semiHidden="1" w:unhideWhenUsed="1"/>
@@ -5986,10 +6173,10 @@
     <w:name w:val="Normal"/>
     <w:qFormat/>
     <w:pPr>
-      <w:widowControl w:val="0"/>
-      <w:wordWrap w:val="0"/>
-      <w:autoSpaceDE w:val="0"/>
-      <w:autoSpaceDN w:val="0"/>
+      <w:autoSpaceDE w:val="off"/>
+      <w:autoSpaceDN w:val="off"/>
+      <w:widowControl w:val="off"/>
+      <w:wordWrap w:val="off"/>
     </w:pPr>
   </w:style>
   <w:style w:type="character" w:default="1" w:styleId="a0">
@@ -6021,8 +6208,8 @@
   </w:style>
   <w:style w:type="table" w:styleId="a3">
     <w:name w:val="Table Grid"/>
+    <w:uiPriority w:val="39"/>
     <w:basedOn w:val="a1"/>
-    <w:uiPriority w:val="39"/>
     <w:pPr>
       <w:spacing w:after="0" w:line="240" w:lineRule="auto"/>
     </w:pPr>
@@ -6045,10 +6232,10 @@
   <a:themeElements>
     <a:clrScheme name="Hancom Office">
       <a:dk1>
-        <a:sysClr val="windowText" lastClr="000000"/>
+        <a:sysClr lastClr="000000" val="windowText"/>
       </a:dk1>
       <a:lt1>
-        <a:sysClr val="window" lastClr="FFFFFF"/>
+        <a:sysClr lastClr="FFFFFF" val="window"/>
       </a:lt1>
       <a:dk2>
         <a:srgbClr val="3A3C84"/>

</xml_diff>